<commit_message>
fix: Arreglos de merge
</commit_message>
<xml_diff>
--- a/reports/C2/Student #2/Testing-report-Student-2.docx
+++ b/reports/C2/Student #2/Testing-report-Student-2.docx
@@ -79,7 +79,25 @@
         <w:rPr>
           <w:rFonts w:ascii="Times New Roman" w:hAnsi="Times New Roman" w:cs="Times New Roman"/>
         </w:rPr>
-        <w:t>26/05/2025</w:t>
+        <w:t>30</w:t>
+      </w:r>
+      <w:r>
+        <w:rPr>
+          <w:rFonts w:ascii="Times New Roman" w:hAnsi="Times New Roman" w:cs="Times New Roman"/>
+        </w:rPr>
+        <w:t>/0</w:t>
+      </w:r>
+      <w:r>
+        <w:rPr>
+          <w:rFonts w:ascii="Times New Roman" w:hAnsi="Times New Roman" w:cs="Times New Roman"/>
+        </w:rPr>
+        <w:t>6</w:t>
+      </w:r>
+      <w:r>
+        <w:rPr>
+          <w:rFonts w:ascii="Times New Roman" w:hAnsi="Times New Roman" w:cs="Times New Roman"/>
+        </w:rPr>
+        <w:t>/2025</w:t>
       </w:r>
     </w:p>
     <w:p>
@@ -670,190 +688,186 @@
           <w:sz w:val="24"/>
           <w:szCs w:val="24"/>
         </w:rPr>
-        <w:t>Introducción………………………………………………………………………</w:t>
-      </w:r>
-      <w:proofErr w:type="gramStart"/>
+        <w:t>Introducción……………………………………………………………………………..</w:t>
+      </w:r>
       <w:r>
         <w:rPr>
           <w:rFonts w:ascii="Times New Roman" w:hAnsi="Times New Roman" w:cs="Times New Roman"/>
           <w:sz w:val="24"/>
           <w:szCs w:val="24"/>
         </w:rPr>
-        <w:t>…….</w:t>
-      </w:r>
-      <w:proofErr w:type="gramEnd"/>
-      <w:r>
+        <w:t>3</w:t>
+      </w:r>
+    </w:p>
+    <w:p>
+      <w:pPr>
         <w:rPr>
           <w:rFonts w:ascii="Times New Roman" w:hAnsi="Times New Roman" w:cs="Times New Roman"/>
           <w:sz w:val="24"/>
           <w:szCs w:val="24"/>
         </w:rPr>
-        <w:t>.</w:t>
-      </w:r>
+      </w:pPr>
       <w:r>
         <w:rPr>
           <w:rFonts w:ascii="Times New Roman" w:hAnsi="Times New Roman" w:cs="Times New Roman"/>
           <w:sz w:val="24"/>
           <w:szCs w:val="24"/>
         </w:rPr>
-        <w:t>3</w:t>
-      </w:r>
-    </w:p>
-    <w:p>
-      <w:pPr>
+        <w:t>Contenido………………………………………………………………………………..</w:t>
+      </w:r>
+      <w:r>
         <w:rPr>
           <w:rFonts w:ascii="Times New Roman" w:hAnsi="Times New Roman" w:cs="Times New Roman"/>
           <w:sz w:val="24"/>
           <w:szCs w:val="24"/>
         </w:rPr>
-      </w:pPr>
-      <w:r>
+        <w:t>3</w:t>
+      </w:r>
+    </w:p>
+    <w:p>
+      <w:pPr>
         <w:rPr>
           <w:rFonts w:ascii="Times New Roman" w:hAnsi="Times New Roman" w:cs="Times New Roman"/>
           <w:sz w:val="24"/>
           <w:szCs w:val="24"/>
         </w:rPr>
-        <w:t>Contenido…………………………………………………………………………</w:t>
-      </w:r>
-      <w:proofErr w:type="gramStart"/>
+      </w:pPr>
       <w:r>
         <w:rPr>
           <w:rFonts w:ascii="Times New Roman" w:hAnsi="Times New Roman" w:cs="Times New Roman"/>
           <w:sz w:val="24"/>
           <w:szCs w:val="24"/>
         </w:rPr>
-        <w:t>…….</w:t>
-      </w:r>
-      <w:proofErr w:type="gramEnd"/>
+        <w:tab/>
+        <w:t>Pruebas funcionales……………………………………………………………...</w:t>
+      </w:r>
       <w:r>
         <w:rPr>
           <w:rFonts w:ascii="Times New Roman" w:hAnsi="Times New Roman" w:cs="Times New Roman"/>
           <w:sz w:val="24"/>
           <w:szCs w:val="24"/>
         </w:rPr>
-        <w:t>.</w:t>
-      </w:r>
-      <w:r>
+        <w:t>3</w:t>
+      </w:r>
+    </w:p>
+    <w:p>
+      <w:pPr>
         <w:rPr>
           <w:rFonts w:ascii="Times New Roman" w:hAnsi="Times New Roman" w:cs="Times New Roman"/>
           <w:sz w:val="24"/>
           <w:szCs w:val="24"/>
         </w:rPr>
-        <w:t>3</w:t>
-      </w:r>
-    </w:p>
-    <w:p>
-      <w:pPr>
+      </w:pPr>
+      <w:r>
         <w:rPr>
           <w:rFonts w:ascii="Times New Roman" w:hAnsi="Times New Roman" w:cs="Times New Roman"/>
           <w:sz w:val="24"/>
           <w:szCs w:val="24"/>
         </w:rPr>
-      </w:pPr>
+        <w:tab/>
+        <w:t>Análisis de rendimiento………………………………………………………...</w:t>
+      </w:r>
       <w:r>
         <w:rPr>
           <w:rFonts w:ascii="Times New Roman" w:hAnsi="Times New Roman" w:cs="Times New Roman"/>
           <w:sz w:val="24"/>
           <w:szCs w:val="24"/>
         </w:rPr>
-        <w:tab/>
-        <w:t>Pruebas funcionales……………………………………………………………...</w:t>
-      </w:r>
-      <w:r>
+        <w:t>..5</w:t>
+      </w:r>
+    </w:p>
+    <w:p>
+      <w:pPr>
         <w:rPr>
           <w:rFonts w:ascii="Times New Roman" w:hAnsi="Times New Roman" w:cs="Times New Roman"/>
           <w:sz w:val="24"/>
           <w:szCs w:val="24"/>
         </w:rPr>
-        <w:t>3</w:t>
-      </w:r>
-    </w:p>
-    <w:p>
-      <w:pPr>
+      </w:pPr>
+      <w:r>
         <w:rPr>
           <w:rFonts w:ascii="Times New Roman" w:hAnsi="Times New Roman" w:cs="Times New Roman"/>
           <w:sz w:val="24"/>
           <w:szCs w:val="24"/>
         </w:rPr>
-      </w:pPr>
+        <w:t>Conclusiones…………………………………………………………………</w:t>
+      </w:r>
       <w:r>
         <w:rPr>
           <w:rFonts w:ascii="Times New Roman" w:hAnsi="Times New Roman" w:cs="Times New Roman"/>
           <w:sz w:val="24"/>
           <w:szCs w:val="24"/>
         </w:rPr>
-        <w:tab/>
-        <w:t>Análisis de rendimiento……………………………………………………</w:t>
-      </w:r>
-      <w:proofErr w:type="gramStart"/>
+        <w:t>………....</w:t>
+      </w:r>
       <w:r>
         <w:rPr>
           <w:rFonts w:ascii="Times New Roman" w:hAnsi="Times New Roman" w:cs="Times New Roman"/>
           <w:sz w:val="24"/>
           <w:szCs w:val="24"/>
         </w:rPr>
-        <w:t>…...</w:t>
-      </w:r>
-      <w:r>
+        <w:t>10</w:t>
+      </w:r>
+    </w:p>
+    <w:p>
+      <w:pPr>
         <w:rPr>
           <w:rFonts w:ascii="Times New Roman" w:hAnsi="Times New Roman" w:cs="Times New Roman"/>
           <w:sz w:val="24"/>
           <w:szCs w:val="24"/>
         </w:rPr>
-        <w:t>.</w:t>
-      </w:r>
-      <w:proofErr w:type="gramEnd"/>
+      </w:pPr>
       <w:r>
         <w:rPr>
           <w:rFonts w:ascii="Times New Roman" w:hAnsi="Times New Roman" w:cs="Times New Roman"/>
           <w:sz w:val="24"/>
           <w:szCs w:val="24"/>
         </w:rPr>
-        <w:t>.5</w:t>
-      </w:r>
-    </w:p>
-    <w:p>
-      <w:pPr>
+        <w:t>Bibliografía</w:t>
+      </w:r>
+      <w:r>
         <w:rPr>
           <w:rFonts w:ascii="Times New Roman" w:hAnsi="Times New Roman" w:cs="Times New Roman"/>
           <w:sz w:val="24"/>
           <w:szCs w:val="24"/>
         </w:rPr>
-      </w:pPr>
+        <w:t>……………………………………………………………………………</w:t>
+      </w:r>
       <w:r>
         <w:rPr>
           <w:rFonts w:ascii="Times New Roman" w:hAnsi="Times New Roman" w:cs="Times New Roman"/>
           <w:sz w:val="24"/>
           <w:szCs w:val="24"/>
         </w:rPr>
-        <w:t>Conclusiones…………………………………………………………………</w:t>
-      </w:r>
-      <w:r>
+        <w:t xml:space="preserve"> 10</w:t>
+      </w:r>
+    </w:p>
+    <w:p>
+      <w:pPr>
         <w:rPr>
           <w:rFonts w:ascii="Times New Roman" w:hAnsi="Times New Roman" w:cs="Times New Roman"/>
           <w:sz w:val="24"/>
           <w:szCs w:val="24"/>
         </w:rPr>
-        <w:t>……</w:t>
-      </w:r>
-      <w:proofErr w:type="gramStart"/>
-      <w:r>
+      </w:pPr>
+    </w:p>
+    <w:p>
+      <w:pPr>
         <w:rPr>
           <w:rFonts w:ascii="Times New Roman" w:hAnsi="Times New Roman" w:cs="Times New Roman"/>
           <w:sz w:val="24"/>
           <w:szCs w:val="24"/>
         </w:rPr>
-        <w:t>…....</w:t>
-      </w:r>
-      <w:proofErr w:type="gramEnd"/>
-      <w:r>
+      </w:pPr>
+    </w:p>
+    <w:p>
+      <w:pPr>
         <w:rPr>
           <w:rFonts w:ascii="Times New Roman" w:hAnsi="Times New Roman" w:cs="Times New Roman"/>
           <w:sz w:val="24"/>
           <w:szCs w:val="24"/>
         </w:rPr>
-        <w:t>10</w:t>
-      </w:r>
+      </w:pPr>
     </w:p>
     <w:p>
       <w:pPr>
@@ -863,30 +877,33 @@
           <w:szCs w:val="24"/>
         </w:rPr>
       </w:pPr>
-      <w:r>
+    </w:p>
+    <w:p>
+      <w:pPr>
         <w:rPr>
           <w:rFonts w:ascii="Times New Roman" w:hAnsi="Times New Roman" w:cs="Times New Roman"/>
           <w:sz w:val="24"/>
           <w:szCs w:val="24"/>
         </w:rPr>
-        <w:t>Bibliografía</w:t>
-      </w:r>
-      <w:r>
+      </w:pPr>
+    </w:p>
+    <w:p>
+      <w:pPr>
         <w:rPr>
           <w:rFonts w:ascii="Times New Roman" w:hAnsi="Times New Roman" w:cs="Times New Roman"/>
           <w:sz w:val="24"/>
           <w:szCs w:val="24"/>
         </w:rPr>
-        <w:t>……………………………………………………………………………</w:t>
-      </w:r>
-      <w:r>
+      </w:pPr>
+    </w:p>
+    <w:p>
+      <w:pPr>
         <w:rPr>
           <w:rFonts w:ascii="Times New Roman" w:hAnsi="Times New Roman" w:cs="Times New Roman"/>
           <w:sz w:val="24"/>
           <w:szCs w:val="24"/>
         </w:rPr>
-        <w:t xml:space="preserve"> 10</w:t>
-      </w:r>
+      </w:pPr>
     </w:p>
     <w:p>
       <w:pPr>
@@ -1025,69 +1042,6 @@
     </w:p>
     <w:p>
       <w:pPr>
-        <w:rPr>
-          <w:rFonts w:ascii="Times New Roman" w:hAnsi="Times New Roman" w:cs="Times New Roman"/>
-          <w:sz w:val="24"/>
-          <w:szCs w:val="24"/>
-        </w:rPr>
-      </w:pPr>
-    </w:p>
-    <w:p>
-      <w:pPr>
-        <w:rPr>
-          <w:rFonts w:ascii="Times New Roman" w:hAnsi="Times New Roman" w:cs="Times New Roman"/>
-          <w:sz w:val="24"/>
-          <w:szCs w:val="24"/>
-        </w:rPr>
-      </w:pPr>
-    </w:p>
-    <w:p>
-      <w:pPr>
-        <w:rPr>
-          <w:rFonts w:ascii="Times New Roman" w:hAnsi="Times New Roman" w:cs="Times New Roman"/>
-          <w:sz w:val="24"/>
-          <w:szCs w:val="24"/>
-        </w:rPr>
-      </w:pPr>
-    </w:p>
-    <w:p>
-      <w:pPr>
-        <w:rPr>
-          <w:rFonts w:ascii="Times New Roman" w:hAnsi="Times New Roman" w:cs="Times New Roman"/>
-          <w:sz w:val="24"/>
-          <w:szCs w:val="24"/>
-        </w:rPr>
-      </w:pPr>
-    </w:p>
-    <w:p>
-      <w:pPr>
-        <w:rPr>
-          <w:rFonts w:ascii="Times New Roman" w:hAnsi="Times New Roman" w:cs="Times New Roman"/>
-          <w:sz w:val="24"/>
-          <w:szCs w:val="24"/>
-        </w:rPr>
-      </w:pPr>
-    </w:p>
-    <w:p>
-      <w:pPr>
-        <w:rPr>
-          <w:rFonts w:ascii="Times New Roman" w:hAnsi="Times New Roman" w:cs="Times New Roman"/>
-          <w:sz w:val="24"/>
-          <w:szCs w:val="24"/>
-        </w:rPr>
-      </w:pPr>
-    </w:p>
-    <w:p>
-      <w:pPr>
-        <w:rPr>
-          <w:rFonts w:ascii="Times New Roman" w:hAnsi="Times New Roman" w:cs="Times New Roman"/>
-          <w:sz w:val="24"/>
-          <w:szCs w:val="24"/>
-        </w:rPr>
-      </w:pPr>
-    </w:p>
-    <w:p>
-      <w:pPr>
         <w:pStyle w:val="Heading1"/>
         <w:rPr>
           <w:rFonts w:ascii="Times New Roman" w:hAnsi="Times New Roman" w:cs="Times New Roman"/>
@@ -1228,21 +1182,7 @@
         <w:rPr>
           <w:rFonts w:ascii="Times New Roman" w:hAnsi="Times New Roman" w:cs="Times New Roman"/>
         </w:rPr>
-        <w:t xml:space="preserve">las pruebas funcionales, explicando para cada archivo </w:t>
-      </w:r>
-      <w:proofErr w:type="gramStart"/>
-      <w:r>
-        <w:rPr>
-          <w:rFonts w:ascii="Times New Roman" w:hAnsi="Times New Roman" w:cs="Times New Roman"/>
-        </w:rPr>
-        <w:t>de test</w:t>
-      </w:r>
-      <w:proofErr w:type="gramEnd"/>
-      <w:r>
-        <w:rPr>
-          <w:rFonts w:ascii="Times New Roman" w:hAnsi="Times New Roman" w:cs="Times New Roman"/>
-        </w:rPr>
-        <w:t xml:space="preserve"> que se ha realizado resumidamente y aportando la cantidad de código cubierto en este caso con respecto a los requisitos funcionales 8 y 9 del Estudiante 2.</w:t>
+        <w:t>las pruebas funcionales, explicando para cada archivo de test que se ha realizado resumidamente y aportando la cantidad de código cubierto en este caso con respecto a los requisitos funcionales 8 y 9 del Estudiante 2.</w:t>
       </w:r>
       <w:r>
         <w:rPr>
@@ -1318,8 +1258,6 @@
           <w:rFonts w:ascii="Times New Roman" w:hAnsi="Times New Roman" w:cs="Times New Roman"/>
         </w:rPr>
       </w:pPr>
-      <w:proofErr w:type="spellStart"/>
-      <w:proofErr w:type="gramStart"/>
       <w:r>
         <w:rPr>
           <w:rFonts w:ascii="Times New Roman" w:hAnsi="Times New Roman" w:cs="Times New Roman"/>
@@ -1330,41 +1268,19 @@
         <w:rPr>
           <w:rFonts w:ascii="Times New Roman" w:hAnsi="Times New Roman" w:cs="Times New Roman"/>
         </w:rPr>
-        <w:t>reate.safe</w:t>
-      </w:r>
-      <w:proofErr w:type="spellEnd"/>
-      <w:proofErr w:type="gramEnd"/>
-      <w:r>
-        <w:rPr>
-          <w:rFonts w:ascii="Times New Roman" w:hAnsi="Times New Roman" w:cs="Times New Roman"/>
-        </w:rPr>
-        <w:t>: Pruebas positivas y negativas de</w:t>
-      </w:r>
-      <w:r>
-        <w:rPr>
-          <w:rFonts w:ascii="Times New Roman" w:hAnsi="Times New Roman" w:cs="Times New Roman"/>
-        </w:rPr>
-        <w:t xml:space="preserve">l servicio </w:t>
-      </w:r>
-      <w:proofErr w:type="spellStart"/>
-      <w:r>
-        <w:rPr>
-          <w:rFonts w:ascii="Times New Roman" w:hAnsi="Times New Roman" w:cs="Times New Roman"/>
-        </w:rPr>
-        <w:t>CustomerBookingCreate</w:t>
-      </w:r>
-      <w:r>
-        <w:rPr>
-          <w:rFonts w:ascii="Times New Roman" w:hAnsi="Times New Roman" w:cs="Times New Roman"/>
-        </w:rPr>
-        <w:t>Service</w:t>
-      </w:r>
-      <w:proofErr w:type="spellEnd"/>
-      <w:r>
-        <w:rPr>
-          <w:rFonts w:ascii="Times New Roman" w:hAnsi="Times New Roman" w:cs="Times New Roman"/>
-        </w:rPr>
-        <w:t xml:space="preserve"> desde la vista de un cliente que le da un uso normal a la aplicación usando datos de prueba positivos y negativos para comprobar validadores</w:t>
+        <w:t>reate.safe: Pruebas positivas y negativas de</w:t>
+      </w:r>
+      <w:r>
+        <w:rPr>
+          <w:rFonts w:ascii="Times New Roman" w:hAnsi="Times New Roman" w:cs="Times New Roman"/>
+        </w:rPr>
+        <w:t>l servicio CustomerBookingCreate</w:t>
+      </w:r>
+      <w:r>
+        <w:rPr>
+          <w:rFonts w:ascii="Times New Roman" w:hAnsi="Times New Roman" w:cs="Times New Roman"/>
+        </w:rPr>
+        <w:t>Service desde la vista de un cliente que le da un uso normal a la aplicación usando datos de prueba positivos y negativos para comprobar validadores</w:t>
       </w:r>
       <w:r>
         <w:rPr>
@@ -1384,55 +1300,17 @@
           <w:rFonts w:ascii="Times New Roman" w:hAnsi="Times New Roman" w:cs="Times New Roman"/>
         </w:rPr>
       </w:pPr>
-      <w:proofErr w:type="spellStart"/>
-      <w:proofErr w:type="gramStart"/>
-      <w:r>
-        <w:rPr>
-          <w:rFonts w:ascii="Times New Roman" w:hAnsi="Times New Roman" w:cs="Times New Roman"/>
-        </w:rPr>
-        <w:t>create.hack</w:t>
-      </w:r>
-      <w:proofErr w:type="spellEnd"/>
-      <w:proofErr w:type="gramEnd"/>
-      <w:r>
-        <w:rPr>
-          <w:rFonts w:ascii="Times New Roman" w:hAnsi="Times New Roman" w:cs="Times New Roman"/>
-        </w:rPr>
-        <w:t xml:space="preserve">: Pruebas de hacking del servicio </w:t>
-      </w:r>
-      <w:proofErr w:type="spellStart"/>
-      <w:r>
-        <w:rPr>
-          <w:rFonts w:ascii="Times New Roman" w:hAnsi="Times New Roman" w:cs="Times New Roman"/>
-        </w:rPr>
-        <w:t>CustomerBookingCreate</w:t>
-      </w:r>
-      <w:r>
-        <w:rPr>
-          <w:rFonts w:ascii="Times New Roman" w:hAnsi="Times New Roman" w:cs="Times New Roman"/>
-        </w:rPr>
-        <w:t>Service</w:t>
-      </w:r>
-      <w:proofErr w:type="spellEnd"/>
-      <w:r>
-        <w:rPr>
-          <w:rFonts w:ascii="Times New Roman" w:hAnsi="Times New Roman" w:cs="Times New Roman"/>
-        </w:rPr>
-        <w:t xml:space="preserve">, accediendo desde </w:t>
-      </w:r>
-      <w:proofErr w:type="spellStart"/>
-      <w:r>
-        <w:rPr>
-          <w:rFonts w:ascii="Times New Roman" w:hAnsi="Times New Roman" w:cs="Times New Roman"/>
-        </w:rPr>
-        <w:t>urls</w:t>
-      </w:r>
-      <w:proofErr w:type="spellEnd"/>
-      <w:r>
-        <w:rPr>
-          <w:rFonts w:ascii="Times New Roman" w:hAnsi="Times New Roman" w:cs="Times New Roman"/>
-        </w:rPr>
-        <w:t xml:space="preserve"> que no nos proporciona de forma natural Acme Ans </w:t>
+      <w:r>
+        <w:rPr>
+          <w:rFonts w:ascii="Times New Roman" w:hAnsi="Times New Roman" w:cs="Times New Roman"/>
+        </w:rPr>
+        <w:t>create.hack: Pruebas de hacking del servicio CustomerBookingCreate</w:t>
+      </w:r>
+      <w:r>
+        <w:rPr>
+          <w:rFonts w:ascii="Times New Roman" w:hAnsi="Times New Roman" w:cs="Times New Roman"/>
+        </w:rPr>
+        <w:t xml:space="preserve">Service, accediendo desde urls que no nos proporciona de forma natural Acme Ans </w:t>
       </w:r>
       <w:r>
         <w:rPr>
@@ -1464,28 +1342,11 @@
           <w:rFonts w:ascii="Times New Roman" w:hAnsi="Times New Roman" w:cs="Times New Roman"/>
         </w:rPr>
       </w:pPr>
-      <w:proofErr w:type="spellStart"/>
-      <w:proofErr w:type="gramStart"/>
-      <w:r>
-        <w:rPr>
-          <w:rFonts w:ascii="Times New Roman" w:hAnsi="Times New Roman" w:cs="Times New Roman"/>
-        </w:rPr>
-        <w:t>delete.safe</w:t>
-      </w:r>
-      <w:proofErr w:type="spellEnd"/>
-      <w:proofErr w:type="gramEnd"/>
-      <w:r>
-        <w:rPr>
-          <w:rFonts w:ascii="Times New Roman" w:hAnsi="Times New Roman" w:cs="Times New Roman"/>
-        </w:rPr>
-        <w:t xml:space="preserve">: Pruebas positivas y negativas del servicio </w:t>
-      </w:r>
-      <w:proofErr w:type="spellStart"/>
-      <w:r>
-        <w:rPr>
-          <w:rFonts w:ascii="Times New Roman" w:hAnsi="Times New Roman" w:cs="Times New Roman"/>
-        </w:rPr>
-        <w:t>CustomerBookingDelete</w:t>
+      <w:r>
+        <w:rPr>
+          <w:rFonts w:ascii="Times New Roman" w:hAnsi="Times New Roman" w:cs="Times New Roman"/>
+        </w:rPr>
+        <w:t>delete.safe: Pruebas positivas y negativas del servicio CustomerBookingDelete</w:t>
       </w:r>
       <w:r>
         <w:rPr>
@@ -1493,7 +1354,6 @@
         </w:rPr>
         <w:t>Service</w:t>
       </w:r>
-      <w:proofErr w:type="spellEnd"/>
       <w:r>
         <w:rPr>
           <w:rFonts w:ascii="Times New Roman" w:hAnsi="Times New Roman" w:cs="Times New Roman"/>
@@ -1518,28 +1378,11 @@
           <w:rFonts w:ascii="Times New Roman" w:hAnsi="Times New Roman" w:cs="Times New Roman"/>
         </w:rPr>
       </w:pPr>
-      <w:proofErr w:type="spellStart"/>
-      <w:proofErr w:type="gramStart"/>
-      <w:r>
-        <w:rPr>
-          <w:rFonts w:ascii="Times New Roman" w:hAnsi="Times New Roman" w:cs="Times New Roman"/>
-        </w:rPr>
-        <w:t>delete.hack</w:t>
-      </w:r>
-      <w:proofErr w:type="spellEnd"/>
-      <w:proofErr w:type="gramEnd"/>
-      <w:r>
-        <w:rPr>
-          <w:rFonts w:ascii="Times New Roman" w:hAnsi="Times New Roman" w:cs="Times New Roman"/>
-        </w:rPr>
-        <w:t xml:space="preserve">: Pruebas de hacking del servicio </w:t>
-      </w:r>
-      <w:proofErr w:type="spellStart"/>
-      <w:r>
-        <w:rPr>
-          <w:rFonts w:ascii="Times New Roman" w:hAnsi="Times New Roman" w:cs="Times New Roman"/>
-        </w:rPr>
-        <w:t>CustomerBookingDelete</w:t>
+      <w:r>
+        <w:rPr>
+          <w:rFonts w:ascii="Times New Roman" w:hAnsi="Times New Roman" w:cs="Times New Roman"/>
+        </w:rPr>
+        <w:t>delete.hack: Pruebas de hacking del servicio CustomerBookingDelete</w:t>
       </w:r>
       <w:r>
         <w:rPr>
@@ -1547,40 +1390,11 @@
         </w:rPr>
         <w:t>Service</w:t>
       </w:r>
-      <w:proofErr w:type="spellEnd"/>
-      <w:r>
-        <w:rPr>
-          <w:rFonts w:ascii="Times New Roman" w:hAnsi="Times New Roman" w:cs="Times New Roman"/>
-        </w:rPr>
-        <w:t xml:space="preserve">, </w:t>
-      </w:r>
-      <w:proofErr w:type="spellStart"/>
-      <w:r>
-        <w:rPr>
-          <w:rFonts w:ascii="Times New Roman" w:hAnsi="Times New Roman" w:cs="Times New Roman"/>
-        </w:rPr>
-        <w:t>get</w:t>
-      </w:r>
-      <w:proofErr w:type="spellEnd"/>
-      <w:r>
-        <w:rPr>
-          <w:rFonts w:ascii="Times New Roman" w:hAnsi="Times New Roman" w:cs="Times New Roman"/>
-        </w:rPr>
-        <w:t xml:space="preserve"> hacking, </w:t>
-      </w:r>
-      <w:proofErr w:type="spellStart"/>
-      <w:r>
-        <w:rPr>
-          <w:rFonts w:ascii="Times New Roman" w:hAnsi="Times New Roman" w:cs="Times New Roman"/>
-        </w:rPr>
-        <w:t>intent</w:t>
-      </w:r>
-      <w:proofErr w:type="spellEnd"/>
-      <w:r>
-        <w:rPr>
-          <w:rFonts w:ascii="Times New Roman" w:hAnsi="Times New Roman" w:cs="Times New Roman"/>
-        </w:rPr>
-        <w:t xml:space="preserve"> de borrar una </w:t>
+      <w:r>
+        <w:rPr>
+          <w:rFonts w:ascii="Times New Roman" w:hAnsi="Times New Roman" w:cs="Times New Roman"/>
+        </w:rPr>
+        <w:t xml:space="preserve">, get hacking, intent de borrar una </w:t>
       </w:r>
       <w:r>
         <w:rPr>
@@ -1598,21 +1412,7 @@
         <w:rPr>
           <w:rFonts w:ascii="Times New Roman" w:hAnsi="Times New Roman" w:cs="Times New Roman"/>
         </w:rPr>
-        <w:t xml:space="preserve"> </w:t>
-      </w:r>
-      <w:proofErr w:type="spellStart"/>
-      <w:r>
-        <w:rPr>
-          <w:rFonts w:ascii="Times New Roman" w:hAnsi="Times New Roman" w:cs="Times New Roman"/>
-        </w:rPr>
-        <w:t>url</w:t>
-      </w:r>
-      <w:proofErr w:type="spellEnd"/>
-      <w:r>
-        <w:rPr>
-          <w:rFonts w:ascii="Times New Roman" w:hAnsi="Times New Roman" w:cs="Times New Roman"/>
-        </w:rPr>
-        <w:t xml:space="preserve"> y pruebas de acceso no autorizados con otro tipo de usuario o clientes distintos al propietario de la reserva</w:t>
+        <w:t xml:space="preserve"> url y pruebas de acceso no autorizados con otro tipo de usuario o clientes distintos al propietario de la reserva</w:t>
       </w:r>
       <w:r>
         <w:rPr>
@@ -1632,34 +1432,11 @@
           <w:rFonts w:ascii="Times New Roman" w:hAnsi="Times New Roman" w:cs="Times New Roman"/>
         </w:rPr>
       </w:pPr>
-      <w:proofErr w:type="spellStart"/>
-      <w:r>
-        <w:rPr>
-          <w:rFonts w:ascii="Times New Roman" w:hAnsi="Times New Roman" w:cs="Times New Roman"/>
-        </w:rPr>
-        <w:t>list&amp;</w:t>
-      </w:r>
-      <w:proofErr w:type="gramStart"/>
-      <w:r>
-        <w:rPr>
-          <w:rFonts w:ascii="Times New Roman" w:hAnsi="Times New Roman" w:cs="Times New Roman"/>
-        </w:rPr>
-        <w:t>show.safe</w:t>
-      </w:r>
-      <w:proofErr w:type="spellEnd"/>
-      <w:proofErr w:type="gramEnd"/>
-      <w:r>
-        <w:rPr>
-          <w:rFonts w:ascii="Times New Roman" w:hAnsi="Times New Roman" w:cs="Times New Roman"/>
-        </w:rPr>
-        <w:t xml:space="preserve">: Pruebas positivas y negativas de los servicios </w:t>
-      </w:r>
-      <w:proofErr w:type="spellStart"/>
-      <w:r>
-        <w:rPr>
-          <w:rFonts w:ascii="Times New Roman" w:hAnsi="Times New Roman" w:cs="Times New Roman"/>
-        </w:rPr>
-        <w:t>CustomerBookingList</w:t>
+      <w:r>
+        <w:rPr>
+          <w:rFonts w:ascii="Times New Roman" w:hAnsi="Times New Roman" w:cs="Times New Roman"/>
+        </w:rPr>
+        <w:t>list&amp;show.safe: Pruebas positivas y negativas de los servicios CustomerBookingList</w:t>
       </w:r>
       <w:r>
         <w:rPr>
@@ -1667,19 +1444,11 @@
         </w:rPr>
         <w:t>Service</w:t>
       </w:r>
-      <w:proofErr w:type="spellEnd"/>
-      <w:r>
-        <w:rPr>
-          <w:rFonts w:ascii="Times New Roman" w:hAnsi="Times New Roman" w:cs="Times New Roman"/>
-        </w:rPr>
-        <w:t xml:space="preserve"> y </w:t>
-      </w:r>
-      <w:proofErr w:type="spellStart"/>
-      <w:r>
-        <w:rPr>
-          <w:rFonts w:ascii="Times New Roman" w:hAnsi="Times New Roman" w:cs="Times New Roman"/>
-        </w:rPr>
-        <w:t>CustomerBookingShow</w:t>
+      <w:r>
+        <w:rPr>
+          <w:rFonts w:ascii="Times New Roman" w:hAnsi="Times New Roman" w:cs="Times New Roman"/>
+        </w:rPr>
+        <w:t xml:space="preserve"> y CustomerBookingShow</w:t>
       </w:r>
       <w:r>
         <w:rPr>
@@ -1687,7 +1456,6 @@
         </w:rPr>
         <w:t>Service</w:t>
       </w:r>
-      <w:proofErr w:type="spellEnd"/>
       <w:r>
         <w:rPr>
           <w:rFonts w:ascii="Times New Roman" w:hAnsi="Times New Roman" w:cs="Times New Roman"/>
@@ -1706,34 +1474,11 @@
           <w:rFonts w:ascii="Times New Roman" w:hAnsi="Times New Roman" w:cs="Times New Roman"/>
         </w:rPr>
       </w:pPr>
-      <w:proofErr w:type="spellStart"/>
-      <w:r>
-        <w:rPr>
-          <w:rFonts w:ascii="Times New Roman" w:hAnsi="Times New Roman" w:cs="Times New Roman"/>
-        </w:rPr>
-        <w:t>list&amp;</w:t>
-      </w:r>
-      <w:proofErr w:type="gramStart"/>
-      <w:r>
-        <w:rPr>
-          <w:rFonts w:ascii="Times New Roman" w:hAnsi="Times New Roman" w:cs="Times New Roman"/>
-        </w:rPr>
-        <w:t>show.hack</w:t>
-      </w:r>
-      <w:proofErr w:type="spellEnd"/>
-      <w:proofErr w:type="gramEnd"/>
-      <w:r>
-        <w:rPr>
-          <w:rFonts w:ascii="Times New Roman" w:hAnsi="Times New Roman" w:cs="Times New Roman"/>
-        </w:rPr>
-        <w:t xml:space="preserve">: Pruebas de hacking de los servicios </w:t>
-      </w:r>
-      <w:proofErr w:type="spellStart"/>
-      <w:r>
-        <w:rPr>
-          <w:rFonts w:ascii="Times New Roman" w:hAnsi="Times New Roman" w:cs="Times New Roman"/>
-        </w:rPr>
-        <w:t>CustomerBookingList</w:t>
+      <w:r>
+        <w:rPr>
+          <w:rFonts w:ascii="Times New Roman" w:hAnsi="Times New Roman" w:cs="Times New Roman"/>
+        </w:rPr>
+        <w:t>list&amp;show.hack: Pruebas de hacking de los servicios CustomerBookingList</w:t>
       </w:r>
       <w:r>
         <w:rPr>
@@ -1741,19 +1486,11 @@
         </w:rPr>
         <w:t>Service</w:t>
       </w:r>
-      <w:proofErr w:type="spellEnd"/>
-      <w:r>
-        <w:rPr>
-          <w:rFonts w:ascii="Times New Roman" w:hAnsi="Times New Roman" w:cs="Times New Roman"/>
-        </w:rPr>
-        <w:t xml:space="preserve"> y </w:t>
-      </w:r>
-      <w:proofErr w:type="spellStart"/>
-      <w:r>
-        <w:rPr>
-          <w:rFonts w:ascii="Times New Roman" w:hAnsi="Times New Roman" w:cs="Times New Roman"/>
-        </w:rPr>
-        <w:t>CustomerBookingShow</w:t>
+      <w:r>
+        <w:rPr>
+          <w:rFonts w:ascii="Times New Roman" w:hAnsi="Times New Roman" w:cs="Times New Roman"/>
+        </w:rPr>
+        <w:t xml:space="preserve"> y CustomerBookingShow</w:t>
       </w:r>
       <w:r>
         <w:rPr>
@@ -1761,26 +1498,11 @@
         </w:rPr>
         <w:t>Service</w:t>
       </w:r>
-      <w:proofErr w:type="spellEnd"/>
-      <w:r>
-        <w:rPr>
-          <w:rFonts w:ascii="Times New Roman" w:hAnsi="Times New Roman" w:cs="Times New Roman"/>
-        </w:rPr>
-        <w:t xml:space="preserve">, </w:t>
-      </w:r>
-      <w:proofErr w:type="spellStart"/>
-      <w:r>
-        <w:rPr>
-          <w:rFonts w:ascii="Times New Roman" w:hAnsi="Times New Roman" w:cs="Times New Roman"/>
-        </w:rPr>
-        <w:t>intent</w:t>
-      </w:r>
-      <w:proofErr w:type="spellEnd"/>
-      <w:r>
-        <w:rPr>
-          <w:rFonts w:ascii="Times New Roman" w:hAnsi="Times New Roman" w:cs="Times New Roman"/>
-        </w:rPr>
-        <w:t xml:space="preserve"> de acceder a listas de reservas c</w:t>
+      <w:r>
+        <w:rPr>
+          <w:rFonts w:ascii="Times New Roman" w:hAnsi="Times New Roman" w:cs="Times New Roman"/>
+        </w:rPr>
+        <w:t>, intent de acceder a listas de reservas c</w:t>
       </w:r>
       <w:r>
         <w:rPr>
@@ -1798,21 +1520,7 @@
         <w:rPr>
           <w:rFonts w:ascii="Times New Roman" w:hAnsi="Times New Roman" w:cs="Times New Roman"/>
         </w:rPr>
-        <w:t xml:space="preserve"> con un </w:t>
-      </w:r>
-      <w:proofErr w:type="spellStart"/>
-      <w:r>
-        <w:rPr>
-          <w:rFonts w:ascii="Times New Roman" w:hAnsi="Times New Roman" w:cs="Times New Roman"/>
-        </w:rPr>
-        <w:t>customer</w:t>
-      </w:r>
-      <w:proofErr w:type="spellEnd"/>
-      <w:r>
-        <w:rPr>
-          <w:rFonts w:ascii="Times New Roman" w:hAnsi="Times New Roman" w:cs="Times New Roman"/>
-        </w:rPr>
-        <w:t xml:space="preserve"> distinto o con otro tipo de usuario</w:t>
+        <w:t xml:space="preserve"> con un customer distinto o con otro tipo de usuario</w:t>
       </w:r>
     </w:p>
     <w:p>
@@ -1826,34 +1534,17 @@
           <w:rFonts w:ascii="Times New Roman" w:hAnsi="Times New Roman" w:cs="Times New Roman"/>
         </w:rPr>
       </w:pPr>
-      <w:proofErr w:type="spellStart"/>
-      <w:proofErr w:type="gramStart"/>
-      <w:r>
-        <w:rPr>
-          <w:rFonts w:ascii="Times New Roman" w:hAnsi="Times New Roman" w:cs="Times New Roman"/>
-        </w:rPr>
-        <w:t>publish.safe</w:t>
-      </w:r>
-      <w:proofErr w:type="spellEnd"/>
-      <w:proofErr w:type="gramEnd"/>
-      <w:r>
-        <w:rPr>
-          <w:rFonts w:ascii="Times New Roman" w:hAnsi="Times New Roman" w:cs="Times New Roman"/>
-        </w:rPr>
-        <w:t xml:space="preserve">: </w:t>
-      </w:r>
-      <w:r>
-        <w:rPr>
-          <w:rFonts w:ascii="Times New Roman" w:hAnsi="Times New Roman" w:cs="Times New Roman"/>
-        </w:rPr>
-        <w:t xml:space="preserve">Pruebas positivas y negativas del servicio </w:t>
-      </w:r>
-      <w:proofErr w:type="spellStart"/>
-      <w:r>
-        <w:rPr>
-          <w:rFonts w:ascii="Times New Roman" w:hAnsi="Times New Roman" w:cs="Times New Roman"/>
-        </w:rPr>
-        <w:t>CustomerBookingPublish</w:t>
+      <w:r>
+        <w:rPr>
+          <w:rFonts w:ascii="Times New Roman" w:hAnsi="Times New Roman" w:cs="Times New Roman"/>
+        </w:rPr>
+        <w:t xml:space="preserve">publish.safe: </w:t>
+      </w:r>
+      <w:r>
+        <w:rPr>
+          <w:rFonts w:ascii="Times New Roman" w:hAnsi="Times New Roman" w:cs="Times New Roman"/>
+        </w:rPr>
+        <w:t>Pruebas positivas y negativas del servicio CustomerBookingPublish</w:t>
       </w:r>
       <w:r>
         <w:rPr>
@@ -1861,7 +1552,6 @@
         </w:rPr>
         <w:t>Service</w:t>
       </w:r>
-      <w:proofErr w:type="spellEnd"/>
       <w:r>
         <w:rPr>
           <w:rFonts w:ascii="Times New Roman" w:hAnsi="Times New Roman" w:cs="Times New Roman"/>
@@ -1880,21 +1570,11 @@
           <w:rFonts w:ascii="Times New Roman" w:hAnsi="Times New Roman" w:cs="Times New Roman"/>
         </w:rPr>
       </w:pPr>
-      <w:proofErr w:type="spellStart"/>
-      <w:proofErr w:type="gramStart"/>
-      <w:r>
-        <w:rPr>
-          <w:rFonts w:ascii="Times New Roman" w:hAnsi="Times New Roman" w:cs="Times New Roman"/>
-        </w:rPr>
-        <w:t>publish.hack</w:t>
-      </w:r>
-      <w:proofErr w:type="spellEnd"/>
-      <w:proofErr w:type="gramEnd"/>
-      <w:r>
-        <w:rPr>
-          <w:rFonts w:ascii="Times New Roman" w:hAnsi="Times New Roman" w:cs="Times New Roman"/>
-        </w:rPr>
-        <w:t xml:space="preserve">: Pruebas de hacking del </w:t>
+      <w:r>
+        <w:rPr>
+          <w:rFonts w:ascii="Times New Roman" w:hAnsi="Times New Roman" w:cs="Times New Roman"/>
+        </w:rPr>
+        <w:t xml:space="preserve">publish.hack: Pruebas de hacking del </w:t>
       </w:r>
       <w:r>
         <w:rPr>
@@ -1902,7 +1582,6 @@
         </w:rPr>
         <w:t xml:space="preserve">servicio </w:t>
       </w:r>
-      <w:proofErr w:type="spellStart"/>
       <w:r>
         <w:rPr>
           <w:rFonts w:ascii="Times New Roman" w:hAnsi="Times New Roman" w:cs="Times New Roman"/>
@@ -1915,7 +1594,6 @@
         </w:rPr>
         <w:t>Service</w:t>
       </w:r>
-      <w:proofErr w:type="spellEnd"/>
       <w:r>
         <w:rPr>
           <w:rFonts w:ascii="Times New Roman" w:hAnsi="Times New Roman" w:cs="Times New Roman"/>
@@ -1946,22 +1624,12 @@
           <w:rFonts w:ascii="Times New Roman" w:hAnsi="Times New Roman" w:cs="Times New Roman"/>
         </w:rPr>
       </w:pPr>
-      <w:proofErr w:type="spellStart"/>
-      <w:proofErr w:type="gramStart"/>
       <w:r>
         <w:rPr>
           <w:rFonts w:ascii="Times New Roman" w:hAnsi="Times New Roman" w:cs="Times New Roman"/>
         </w:rPr>
         <w:lastRenderedPageBreak/>
-        <w:t>update.safe</w:t>
-      </w:r>
-      <w:proofErr w:type="spellEnd"/>
-      <w:proofErr w:type="gramEnd"/>
-      <w:r>
-        <w:rPr>
-          <w:rFonts w:ascii="Times New Roman" w:hAnsi="Times New Roman" w:cs="Times New Roman"/>
-        </w:rPr>
-        <w:t xml:space="preserve">: Pruebas positivas y negativas del </w:t>
+        <w:t xml:space="preserve">update.safe: Pruebas positivas y negativas del </w:t>
       </w:r>
       <w:r>
         <w:rPr>
@@ -1969,7 +1637,6 @@
         </w:rPr>
         <w:t xml:space="preserve">servicio </w:t>
       </w:r>
-      <w:proofErr w:type="spellStart"/>
       <w:r>
         <w:rPr>
           <w:rFonts w:ascii="Times New Roman" w:hAnsi="Times New Roman" w:cs="Times New Roman"/>
@@ -1982,7 +1649,6 @@
         </w:rPr>
         <w:t>Service</w:t>
       </w:r>
-      <w:proofErr w:type="spellEnd"/>
       <w:r>
         <w:rPr>
           <w:rFonts w:ascii="Times New Roman" w:hAnsi="Times New Roman" w:cs="Times New Roman"/>
@@ -2013,21 +1679,11 @@
           <w:rFonts w:ascii="Times New Roman" w:hAnsi="Times New Roman" w:cs="Times New Roman"/>
         </w:rPr>
       </w:pPr>
-      <w:proofErr w:type="spellStart"/>
-      <w:proofErr w:type="gramStart"/>
-      <w:r>
-        <w:rPr>
-          <w:rFonts w:ascii="Times New Roman" w:hAnsi="Times New Roman" w:cs="Times New Roman"/>
-        </w:rPr>
-        <w:t>update.hack</w:t>
-      </w:r>
-      <w:proofErr w:type="spellEnd"/>
-      <w:proofErr w:type="gramEnd"/>
-      <w:r>
-        <w:rPr>
-          <w:rFonts w:ascii="Times New Roman" w:hAnsi="Times New Roman" w:cs="Times New Roman"/>
-        </w:rPr>
-        <w:t xml:space="preserve">: Pruebas de hacking del </w:t>
+      <w:r>
+        <w:rPr>
+          <w:rFonts w:ascii="Times New Roman" w:hAnsi="Times New Roman" w:cs="Times New Roman"/>
+        </w:rPr>
+        <w:t xml:space="preserve">update.hack: Pruebas de hacking del </w:t>
       </w:r>
       <w:r>
         <w:rPr>
@@ -2035,7 +1691,6 @@
         </w:rPr>
         <w:t xml:space="preserve">servicio </w:t>
       </w:r>
-      <w:proofErr w:type="spellStart"/>
       <w:r>
         <w:rPr>
           <w:rFonts w:ascii="Times New Roman" w:hAnsi="Times New Roman" w:cs="Times New Roman"/>
@@ -2048,26 +1703,11 @@
         </w:rPr>
         <w:t>Service</w:t>
       </w:r>
-      <w:proofErr w:type="spellEnd"/>
-      <w:r>
-        <w:rPr>
-          <w:rFonts w:ascii="Times New Roman" w:hAnsi="Times New Roman" w:cs="Times New Roman"/>
-        </w:rPr>
-        <w:t xml:space="preserve">, Intentos de actualizar una booking publicada, de actualizar con otro usuario distinto al </w:t>
-      </w:r>
-      <w:proofErr w:type="spellStart"/>
-      <w:r>
-        <w:rPr>
-          <w:rFonts w:ascii="Times New Roman" w:hAnsi="Times New Roman" w:cs="Times New Roman"/>
-        </w:rPr>
-        <w:t>customer</w:t>
-      </w:r>
-      <w:proofErr w:type="spellEnd"/>
-      <w:r>
-        <w:rPr>
-          <w:rFonts w:ascii="Times New Roman" w:hAnsi="Times New Roman" w:cs="Times New Roman"/>
-        </w:rPr>
-        <w:t xml:space="preserve"> propietario, introduciendo valores con el modo inspeccionar del navegador que de forma normal no </w:t>
+      <w:r>
+        <w:rPr>
+          <w:rFonts w:ascii="Times New Roman" w:hAnsi="Times New Roman" w:cs="Times New Roman"/>
+        </w:rPr>
+        <w:t xml:space="preserve">, Intentos de actualizar una booking publicada, de actualizar con otro usuario distinto al customer propietario, introduciendo valores con el modo inspeccionar del navegador que de forma normal no </w:t>
       </w:r>
       <w:r>
         <w:rPr>
@@ -2178,28 +1818,11 @@
           <w:rFonts w:ascii="Times New Roman" w:hAnsi="Times New Roman" w:cs="Times New Roman"/>
         </w:rPr>
       </w:pPr>
-      <w:proofErr w:type="spellStart"/>
-      <w:proofErr w:type="gramStart"/>
-      <w:r>
-        <w:rPr>
-          <w:rFonts w:ascii="Times New Roman" w:hAnsi="Times New Roman" w:cs="Times New Roman"/>
-        </w:rPr>
-        <w:t>create.safe</w:t>
-      </w:r>
-      <w:proofErr w:type="spellEnd"/>
-      <w:proofErr w:type="gramEnd"/>
-      <w:r>
-        <w:rPr>
-          <w:rFonts w:ascii="Times New Roman" w:hAnsi="Times New Roman" w:cs="Times New Roman"/>
-        </w:rPr>
-        <w:t xml:space="preserve">: Pruebas positivas y negativas del servicio </w:t>
-      </w:r>
-      <w:proofErr w:type="spellStart"/>
-      <w:r>
-        <w:rPr>
-          <w:rFonts w:ascii="Times New Roman" w:hAnsi="Times New Roman" w:cs="Times New Roman"/>
-        </w:rPr>
-        <w:t>Customer</w:t>
+      <w:r>
+        <w:rPr>
+          <w:rFonts w:ascii="Times New Roman" w:hAnsi="Times New Roman" w:cs="Times New Roman"/>
+        </w:rPr>
+        <w:t>create.safe: Pruebas positivas y negativas del servicio Customer</w:t>
       </w:r>
       <w:r>
         <w:rPr>
@@ -2221,7 +1844,6 @@
         <w:t>Service</w:t>
       </w:r>
       <w:bookmarkEnd w:id="0"/>
-      <w:proofErr w:type="spellEnd"/>
       <w:r>
         <w:rPr>
           <w:rFonts w:ascii="Times New Roman" w:hAnsi="Times New Roman" w:cs="Times New Roman"/>
@@ -2258,30 +1880,18 @@
           <w:rFonts w:ascii="Times New Roman" w:hAnsi="Times New Roman" w:cs="Times New Roman"/>
         </w:rPr>
       </w:pPr>
-      <w:proofErr w:type="spellStart"/>
-      <w:proofErr w:type="gramStart"/>
-      <w:r>
-        <w:rPr>
-          <w:rFonts w:ascii="Times New Roman" w:hAnsi="Times New Roman" w:cs="Times New Roman"/>
-        </w:rPr>
-        <w:t>create.hack</w:t>
-      </w:r>
-      <w:proofErr w:type="spellEnd"/>
-      <w:proofErr w:type="gramEnd"/>
-      <w:r>
-        <w:rPr>
-          <w:rFonts w:ascii="Times New Roman" w:hAnsi="Times New Roman" w:cs="Times New Roman"/>
-        </w:rPr>
-        <w:t xml:space="preserve">: Pruebas de hacking del servicio </w:t>
-      </w:r>
-      <w:proofErr w:type="spellStart"/>
+      <w:r>
+        <w:rPr>
+          <w:rFonts w:ascii="Times New Roman" w:hAnsi="Times New Roman" w:cs="Times New Roman"/>
+        </w:rPr>
+        <w:t xml:space="preserve">create.hack: Pruebas de hacking del servicio </w:t>
+      </w:r>
       <w:r>
         <w:rPr>
           <w:rFonts w:ascii="Times New Roman" w:hAnsi="Times New Roman" w:cs="Times New Roman"/>
         </w:rPr>
         <w:t>CustomerPassengerCreateService</w:t>
       </w:r>
-      <w:proofErr w:type="spellEnd"/>
       <w:r>
         <w:rPr>
           <w:rFonts w:ascii="Times New Roman" w:hAnsi="Times New Roman" w:cs="Times New Roman"/>
@@ -2306,28 +1916,11 @@
           <w:rFonts w:ascii="Times New Roman" w:hAnsi="Times New Roman" w:cs="Times New Roman"/>
         </w:rPr>
       </w:pPr>
-      <w:proofErr w:type="spellStart"/>
-      <w:proofErr w:type="gramStart"/>
-      <w:r>
-        <w:rPr>
-          <w:rFonts w:ascii="Times New Roman" w:hAnsi="Times New Roman" w:cs="Times New Roman"/>
-        </w:rPr>
-        <w:t>delete.safe</w:t>
-      </w:r>
-      <w:proofErr w:type="spellEnd"/>
-      <w:proofErr w:type="gramEnd"/>
-      <w:r>
-        <w:rPr>
-          <w:rFonts w:ascii="Times New Roman" w:hAnsi="Times New Roman" w:cs="Times New Roman"/>
-        </w:rPr>
-        <w:t xml:space="preserve">: Pruebas positivas y negativas del servicio </w:t>
-      </w:r>
-      <w:proofErr w:type="spellStart"/>
-      <w:r>
-        <w:rPr>
-          <w:rFonts w:ascii="Times New Roman" w:hAnsi="Times New Roman" w:cs="Times New Roman"/>
-        </w:rPr>
-        <w:t>Customer</w:t>
+      <w:r>
+        <w:rPr>
+          <w:rFonts w:ascii="Times New Roman" w:hAnsi="Times New Roman" w:cs="Times New Roman"/>
+        </w:rPr>
+        <w:t>delete.safe: Pruebas positivas y negativas del servicio Customer</w:t>
       </w:r>
       <w:r>
         <w:rPr>
@@ -2347,7 +1940,6 @@
         </w:rPr>
         <w:t>Service</w:t>
       </w:r>
-      <w:proofErr w:type="spellEnd"/>
       <w:r>
         <w:rPr>
           <w:rFonts w:ascii="Times New Roman" w:hAnsi="Times New Roman" w:cs="Times New Roman"/>
@@ -2372,49 +1964,23 @@
           <w:rFonts w:ascii="Times New Roman" w:hAnsi="Times New Roman" w:cs="Times New Roman"/>
         </w:rPr>
       </w:pPr>
-      <w:proofErr w:type="spellStart"/>
-      <w:proofErr w:type="gramStart"/>
-      <w:r>
-        <w:rPr>
-          <w:rFonts w:ascii="Times New Roman" w:hAnsi="Times New Roman" w:cs="Times New Roman"/>
-        </w:rPr>
-        <w:t>delete.hack</w:t>
-      </w:r>
-      <w:proofErr w:type="spellEnd"/>
-      <w:proofErr w:type="gramEnd"/>
-      <w:r>
-        <w:rPr>
-          <w:rFonts w:ascii="Times New Roman" w:hAnsi="Times New Roman" w:cs="Times New Roman"/>
-        </w:rPr>
-        <w:t xml:space="preserve">: Pruebas de hacking del servicio </w:t>
-      </w:r>
-      <w:proofErr w:type="spellStart"/>
+      <w:r>
+        <w:rPr>
+          <w:rFonts w:ascii="Times New Roman" w:hAnsi="Times New Roman" w:cs="Times New Roman"/>
+        </w:rPr>
+        <w:t xml:space="preserve">delete.hack: Pruebas de hacking del servicio </w:t>
+      </w:r>
       <w:r>
         <w:rPr>
           <w:rFonts w:ascii="Times New Roman" w:hAnsi="Times New Roman" w:cs="Times New Roman"/>
         </w:rPr>
         <w:t>CustomerPassengerDeleteService</w:t>
       </w:r>
-      <w:proofErr w:type="spellEnd"/>
-      <w:r>
-        <w:rPr>
-          <w:rFonts w:ascii="Times New Roman" w:hAnsi="Times New Roman" w:cs="Times New Roman"/>
-        </w:rPr>
-        <w:t xml:space="preserve">, intentar borrar un pasajero publicado, borrar un pasajero de otro </w:t>
-      </w:r>
-      <w:proofErr w:type="spellStart"/>
-      <w:r>
-        <w:rPr>
-          <w:rFonts w:ascii="Times New Roman" w:hAnsi="Times New Roman" w:cs="Times New Roman"/>
-        </w:rPr>
-        <w:t>customer</w:t>
-      </w:r>
-      <w:proofErr w:type="spellEnd"/>
-      <w:r>
-        <w:rPr>
-          <w:rFonts w:ascii="Times New Roman" w:hAnsi="Times New Roman" w:cs="Times New Roman"/>
-        </w:rPr>
-        <w:t>, borrar un pasajero sin tener la sesión iniciada o iniciada con otro tipo de usuario</w:t>
+      <w:r>
+        <w:rPr>
+          <w:rFonts w:ascii="Times New Roman" w:hAnsi="Times New Roman" w:cs="Times New Roman"/>
+        </w:rPr>
+        <w:t>, intentar borrar un pasajero publicado, borrar un pasajero de otro customer, borrar un pasajero sin tener la sesión iniciada o iniciada con otro tipo de usuario</w:t>
       </w:r>
       <w:r>
         <w:rPr>
@@ -2434,34 +2000,11 @@
           <w:rFonts w:ascii="Times New Roman" w:hAnsi="Times New Roman" w:cs="Times New Roman"/>
         </w:rPr>
       </w:pPr>
-      <w:proofErr w:type="spellStart"/>
-      <w:r>
-        <w:rPr>
-          <w:rFonts w:ascii="Times New Roman" w:hAnsi="Times New Roman" w:cs="Times New Roman"/>
-        </w:rPr>
-        <w:t>list&amp;</w:t>
-      </w:r>
-      <w:proofErr w:type="gramStart"/>
-      <w:r>
-        <w:rPr>
-          <w:rFonts w:ascii="Times New Roman" w:hAnsi="Times New Roman" w:cs="Times New Roman"/>
-        </w:rPr>
-        <w:t>show.safe</w:t>
-      </w:r>
-      <w:proofErr w:type="spellEnd"/>
-      <w:proofErr w:type="gramEnd"/>
-      <w:r>
-        <w:rPr>
-          <w:rFonts w:ascii="Times New Roman" w:hAnsi="Times New Roman" w:cs="Times New Roman"/>
-        </w:rPr>
-        <w:t xml:space="preserve">: Pruebas positivas y negativas de los servicios </w:t>
-      </w:r>
-      <w:proofErr w:type="spellStart"/>
-      <w:r>
-        <w:rPr>
-          <w:rFonts w:ascii="Times New Roman" w:hAnsi="Times New Roman" w:cs="Times New Roman"/>
-        </w:rPr>
-        <w:t>Customer</w:t>
+      <w:r>
+        <w:rPr>
+          <w:rFonts w:ascii="Times New Roman" w:hAnsi="Times New Roman" w:cs="Times New Roman"/>
+        </w:rPr>
+        <w:t>list&amp;show.safe: Pruebas positivas y negativas de los servicios Customer</w:t>
       </w:r>
       <w:r>
         <w:rPr>
@@ -2481,19 +2024,11 @@
         </w:rPr>
         <w:t>Service</w:t>
       </w:r>
-      <w:proofErr w:type="spellEnd"/>
-      <w:r>
-        <w:rPr>
-          <w:rFonts w:ascii="Times New Roman" w:hAnsi="Times New Roman" w:cs="Times New Roman"/>
-        </w:rPr>
-        <w:t xml:space="preserve"> y </w:t>
-      </w:r>
-      <w:proofErr w:type="spellStart"/>
-      <w:r>
-        <w:rPr>
-          <w:rFonts w:ascii="Times New Roman" w:hAnsi="Times New Roman" w:cs="Times New Roman"/>
-        </w:rPr>
-        <w:t>Customer</w:t>
+      <w:r>
+        <w:rPr>
+          <w:rFonts w:ascii="Times New Roman" w:hAnsi="Times New Roman" w:cs="Times New Roman"/>
+        </w:rPr>
+        <w:t xml:space="preserve"> y Customer</w:t>
       </w:r>
       <w:r>
         <w:rPr>
@@ -2513,7 +2048,6 @@
         </w:rPr>
         <w:t>Service</w:t>
       </w:r>
-      <w:proofErr w:type="spellEnd"/>
       <w:r>
         <w:rPr>
           <w:rFonts w:ascii="Times New Roman" w:hAnsi="Times New Roman" w:cs="Times New Roman"/>
@@ -2544,41 +2078,17 @@
           <w:rFonts w:ascii="Times New Roman" w:hAnsi="Times New Roman" w:cs="Times New Roman"/>
         </w:rPr>
       </w:pPr>
-      <w:proofErr w:type="spellStart"/>
-      <w:r>
-        <w:rPr>
-          <w:rFonts w:ascii="Times New Roman" w:hAnsi="Times New Roman" w:cs="Times New Roman"/>
-        </w:rPr>
-        <w:t>list&amp;</w:t>
-      </w:r>
-      <w:proofErr w:type="gramStart"/>
-      <w:r>
-        <w:rPr>
-          <w:rFonts w:ascii="Times New Roman" w:hAnsi="Times New Roman" w:cs="Times New Roman"/>
-        </w:rPr>
-        <w:t>show.hack</w:t>
-      </w:r>
-      <w:proofErr w:type="spellEnd"/>
-      <w:proofErr w:type="gramEnd"/>
-      <w:r>
-        <w:rPr>
-          <w:rFonts w:ascii="Times New Roman" w:hAnsi="Times New Roman" w:cs="Times New Roman"/>
-        </w:rPr>
-        <w:t xml:space="preserve">: Pruebas de hacking de los servicios </w:t>
-      </w:r>
-      <w:proofErr w:type="spellStart"/>
-      <w:r>
-        <w:rPr>
-          <w:rFonts w:ascii="Times New Roman" w:hAnsi="Times New Roman" w:cs="Times New Roman"/>
-        </w:rPr>
-        <w:t>CustomerPassengerListService</w:t>
-      </w:r>
-      <w:proofErr w:type="spellEnd"/>
-      <w:r>
-        <w:rPr>
-          <w:rFonts w:ascii="Times New Roman" w:hAnsi="Times New Roman" w:cs="Times New Roman"/>
-        </w:rPr>
-        <w:t xml:space="preserve"> </w:t>
+      <w:r>
+        <w:rPr>
+          <w:rFonts w:ascii="Times New Roman" w:hAnsi="Times New Roman" w:cs="Times New Roman"/>
+        </w:rPr>
+        <w:t xml:space="preserve">list&amp;show.hack: Pruebas de hacking de los servicios </w:t>
+      </w:r>
+      <w:r>
+        <w:rPr>
+          <w:rFonts w:ascii="Times New Roman" w:hAnsi="Times New Roman" w:cs="Times New Roman"/>
+        </w:rPr>
+        <w:t xml:space="preserve">CustomerPassengerListService </w:t>
       </w:r>
       <w:r>
         <w:rPr>
@@ -2586,14 +2096,12 @@
         </w:rPr>
         <w:t xml:space="preserve">y </w:t>
       </w:r>
-      <w:proofErr w:type="spellStart"/>
       <w:r>
         <w:rPr>
           <w:rFonts w:ascii="Times New Roman" w:hAnsi="Times New Roman" w:cs="Times New Roman"/>
         </w:rPr>
         <w:t>CustomerPassengerShowService</w:t>
       </w:r>
-      <w:proofErr w:type="spellEnd"/>
       <w:r>
         <w:rPr>
           <w:rFonts w:ascii="Times New Roman" w:hAnsi="Times New Roman" w:cs="Times New Roman"/>
@@ -2624,41 +2132,11 @@
           <w:rFonts w:ascii="Times New Roman" w:hAnsi="Times New Roman" w:cs="Times New Roman"/>
         </w:rPr>
       </w:pPr>
-      <w:proofErr w:type="spellStart"/>
-      <w:r>
-        <w:rPr>
-          <w:rFonts w:ascii="Times New Roman" w:hAnsi="Times New Roman" w:cs="Times New Roman"/>
-        </w:rPr>
-        <w:t>list-passenger-</w:t>
-      </w:r>
-      <w:proofErr w:type="gramStart"/>
-      <w:r>
-        <w:rPr>
-          <w:rFonts w:ascii="Times New Roman" w:hAnsi="Times New Roman" w:cs="Times New Roman"/>
-        </w:rPr>
-        <w:t>booking.safe</w:t>
-      </w:r>
-      <w:proofErr w:type="spellEnd"/>
-      <w:proofErr w:type="gramEnd"/>
-      <w:r>
-        <w:rPr>
-          <w:rFonts w:ascii="Times New Roman" w:hAnsi="Times New Roman" w:cs="Times New Roman"/>
-        </w:rPr>
-        <w:t xml:space="preserve">: Pruebas positivas y negativas de los servicios </w:t>
-      </w:r>
-      <w:proofErr w:type="spellStart"/>
-      <w:r>
-        <w:rPr>
-          <w:rFonts w:ascii="Times New Roman" w:hAnsi="Times New Roman" w:cs="Times New Roman"/>
-        </w:rPr>
-        <w:t>CustomerPassengerBookingListService</w:t>
-      </w:r>
-      <w:proofErr w:type="spellEnd"/>
-      <w:r>
-        <w:rPr>
-          <w:rFonts w:ascii="Times New Roman" w:hAnsi="Times New Roman" w:cs="Times New Roman"/>
-        </w:rPr>
-        <w:t>, visualizar los distintos pasajeros (publicados y sin publicar) de distintas reservas.</w:t>
+      <w:r>
+        <w:rPr>
+          <w:rFonts w:ascii="Times New Roman" w:hAnsi="Times New Roman" w:cs="Times New Roman"/>
+        </w:rPr>
+        <w:t>list-passenger-booking.safe: Pruebas positivas y negativas de los servicios CustomerPassengerBookingListService, visualizar los distintos pasajeros (publicados y sin publicar) de distintas reservas.</w:t>
       </w:r>
     </w:p>
     <w:p>
@@ -2672,22 +2150,12 @@
           <w:rFonts w:ascii="Times New Roman" w:hAnsi="Times New Roman" w:cs="Times New Roman"/>
         </w:rPr>
       </w:pPr>
-      <w:proofErr w:type="spellStart"/>
-      <w:r>
-        <w:rPr>
-          <w:rFonts w:ascii="Times New Roman" w:hAnsi="Times New Roman" w:cs="Times New Roman"/>
-        </w:rPr>
-        <w:t>list-passenger-</w:t>
-      </w:r>
-      <w:proofErr w:type="gramStart"/>
-      <w:r>
-        <w:rPr>
-          <w:rFonts w:ascii="Times New Roman" w:hAnsi="Times New Roman" w:cs="Times New Roman"/>
-        </w:rPr>
-        <w:t>booking.hack</w:t>
-      </w:r>
-      <w:proofErr w:type="spellEnd"/>
-      <w:proofErr w:type="gramEnd"/>
+      <w:r>
+        <w:rPr>
+          <w:rFonts w:ascii="Times New Roman" w:hAnsi="Times New Roman" w:cs="Times New Roman"/>
+        </w:rPr>
+        <w:t>list-passenger-booking.hack</w:t>
+      </w:r>
       <w:r>
         <w:rPr>
           <w:rFonts w:ascii="Times New Roman" w:hAnsi="Times New Roman" w:cs="Times New Roman"/>
@@ -2704,14 +2172,7 @@
         <w:rPr>
           <w:rFonts w:ascii="Times New Roman" w:hAnsi="Times New Roman" w:cs="Times New Roman"/>
         </w:rPr>
-        <w:t xml:space="preserve"> servicio </w:t>
-      </w:r>
-      <w:proofErr w:type="spellStart"/>
-      <w:r>
-        <w:rPr>
-          <w:rFonts w:ascii="Times New Roman" w:hAnsi="Times New Roman" w:cs="Times New Roman"/>
-        </w:rPr>
-        <w:t>CustomerPassenger</w:t>
+        <w:t xml:space="preserve"> servicio CustomerPassenger</w:t>
       </w:r>
       <w:r>
         <w:rPr>
@@ -2723,14 +2184,7 @@
         <w:rPr>
           <w:rFonts w:ascii="Times New Roman" w:hAnsi="Times New Roman" w:cs="Times New Roman"/>
         </w:rPr>
-        <w:t>ListService</w:t>
-      </w:r>
-      <w:proofErr w:type="spellEnd"/>
-      <w:r>
-        <w:rPr>
-          <w:rFonts w:ascii="Times New Roman" w:hAnsi="Times New Roman" w:cs="Times New Roman"/>
-        </w:rPr>
-        <w:t>, intento de visualizació</w:t>
+        <w:t>ListService, intento de visualizació</w:t>
       </w:r>
       <w:r>
         <w:rPr>
@@ -2756,34 +2210,17 @@
           <w:rFonts w:ascii="Times New Roman" w:hAnsi="Times New Roman" w:cs="Times New Roman"/>
         </w:rPr>
       </w:pPr>
-      <w:proofErr w:type="spellStart"/>
-      <w:proofErr w:type="gramStart"/>
-      <w:r>
-        <w:rPr>
-          <w:rFonts w:ascii="Times New Roman" w:hAnsi="Times New Roman" w:cs="Times New Roman"/>
-        </w:rPr>
-        <w:t>publish.safe</w:t>
-      </w:r>
-      <w:proofErr w:type="spellEnd"/>
-      <w:proofErr w:type="gramEnd"/>
-      <w:r>
-        <w:rPr>
-          <w:rFonts w:ascii="Times New Roman" w:hAnsi="Times New Roman" w:cs="Times New Roman"/>
-        </w:rPr>
-        <w:t xml:space="preserve">: </w:t>
-      </w:r>
-      <w:r>
-        <w:rPr>
-          <w:rFonts w:ascii="Times New Roman" w:hAnsi="Times New Roman" w:cs="Times New Roman"/>
-        </w:rPr>
-        <w:t xml:space="preserve">Pruebas positivas y negativas del servicio </w:t>
-      </w:r>
-      <w:proofErr w:type="spellStart"/>
-      <w:r>
-        <w:rPr>
-          <w:rFonts w:ascii="Times New Roman" w:hAnsi="Times New Roman" w:cs="Times New Roman"/>
-        </w:rPr>
-        <w:t>Customer</w:t>
+      <w:r>
+        <w:rPr>
+          <w:rFonts w:ascii="Times New Roman" w:hAnsi="Times New Roman" w:cs="Times New Roman"/>
+        </w:rPr>
+        <w:t xml:space="preserve">publish.safe: </w:t>
+      </w:r>
+      <w:r>
+        <w:rPr>
+          <w:rFonts w:ascii="Times New Roman" w:hAnsi="Times New Roman" w:cs="Times New Roman"/>
+        </w:rPr>
+        <w:t>Pruebas positivas y negativas del servicio Customer</w:t>
       </w:r>
       <w:r>
         <w:rPr>
@@ -2803,26 +2240,11 @@
         </w:rPr>
         <w:t>Service</w:t>
       </w:r>
-      <w:proofErr w:type="spellEnd"/>
-      <w:r>
-        <w:rPr>
-          <w:rFonts w:ascii="Times New Roman" w:hAnsi="Times New Roman" w:cs="Times New Roman"/>
-        </w:rPr>
-        <w:t xml:space="preserve">, intentos de publicar </w:t>
-      </w:r>
-      <w:proofErr w:type="gramStart"/>
-      <w:r>
-        <w:rPr>
-          <w:rFonts w:ascii="Times New Roman" w:hAnsi="Times New Roman" w:cs="Times New Roman"/>
-        </w:rPr>
-        <w:t>entidad pasajero</w:t>
-      </w:r>
-      <w:proofErr w:type="gramEnd"/>
-      <w:r>
-        <w:rPr>
-          <w:rFonts w:ascii="Times New Roman" w:hAnsi="Times New Roman" w:cs="Times New Roman"/>
-        </w:rPr>
-        <w:t xml:space="preserve"> con datos válidos e inválidos para comprobar los validadores</w:t>
+      <w:r>
+        <w:rPr>
+          <w:rFonts w:ascii="Times New Roman" w:hAnsi="Times New Roman" w:cs="Times New Roman"/>
+        </w:rPr>
+        <w:t>, intentos de publicar entidad pasajero con datos válidos e inválidos para comprobar los validadores</w:t>
       </w:r>
       <w:r>
         <w:rPr>
@@ -2842,21 +2264,11 @@
           <w:rFonts w:ascii="Times New Roman" w:hAnsi="Times New Roman" w:cs="Times New Roman"/>
         </w:rPr>
       </w:pPr>
-      <w:proofErr w:type="spellStart"/>
-      <w:proofErr w:type="gramStart"/>
-      <w:r>
-        <w:rPr>
-          <w:rFonts w:ascii="Times New Roman" w:hAnsi="Times New Roman" w:cs="Times New Roman"/>
-        </w:rPr>
-        <w:t>publish.hack</w:t>
-      </w:r>
-      <w:proofErr w:type="spellEnd"/>
-      <w:proofErr w:type="gramEnd"/>
-      <w:r>
-        <w:rPr>
-          <w:rFonts w:ascii="Times New Roman" w:hAnsi="Times New Roman" w:cs="Times New Roman"/>
-        </w:rPr>
-        <w:t>: Pruebas de hacking del servic</w:t>
+      <w:r>
+        <w:rPr>
+          <w:rFonts w:ascii="Times New Roman" w:hAnsi="Times New Roman" w:cs="Times New Roman"/>
+        </w:rPr>
+        <w:t>publish.hack: Pruebas de hacking del servic</w:t>
       </w:r>
       <w:r>
         <w:rPr>
@@ -2868,14 +2280,7 @@
         <w:rPr>
           <w:rFonts w:ascii="Times New Roman" w:hAnsi="Times New Roman" w:cs="Times New Roman"/>
         </w:rPr>
-        <w:t xml:space="preserve"> </w:t>
-      </w:r>
-      <w:proofErr w:type="spellStart"/>
-      <w:r>
-        <w:rPr>
-          <w:rFonts w:ascii="Times New Roman" w:hAnsi="Times New Roman" w:cs="Times New Roman"/>
-        </w:rPr>
-        <w:t>Customer</w:t>
+        <w:t xml:space="preserve"> Customer</w:t>
       </w:r>
       <w:r>
         <w:rPr>
@@ -2901,7 +2306,6 @@
         </w:rPr>
         <w:t>Service</w:t>
       </w:r>
-      <w:proofErr w:type="spellEnd"/>
       <w:r>
         <w:rPr>
           <w:rFonts w:ascii="Times New Roman" w:hAnsi="Times New Roman" w:cs="Times New Roman"/>
@@ -2938,22 +2342,12 @@
           <w:rFonts w:ascii="Times New Roman" w:hAnsi="Times New Roman" w:cs="Times New Roman"/>
         </w:rPr>
       </w:pPr>
-      <w:proofErr w:type="spellStart"/>
-      <w:proofErr w:type="gramStart"/>
       <w:r>
         <w:rPr>
           <w:rFonts w:ascii="Times New Roman" w:hAnsi="Times New Roman" w:cs="Times New Roman"/>
         </w:rPr>
         <w:lastRenderedPageBreak/>
-        <w:t>update.safe</w:t>
-      </w:r>
-      <w:proofErr w:type="spellEnd"/>
-      <w:proofErr w:type="gramEnd"/>
-      <w:r>
-        <w:rPr>
-          <w:rFonts w:ascii="Times New Roman" w:hAnsi="Times New Roman" w:cs="Times New Roman"/>
-        </w:rPr>
-        <w:t>: Pruebas positivas y negativas del servic</w:t>
+        <w:t>update.safe: Pruebas positivas y negativas del servic</w:t>
       </w:r>
       <w:r>
         <w:rPr>
@@ -2965,14 +2359,7 @@
         <w:rPr>
           <w:rFonts w:ascii="Times New Roman" w:hAnsi="Times New Roman" w:cs="Times New Roman"/>
         </w:rPr>
-        <w:t xml:space="preserve"> </w:t>
-      </w:r>
-      <w:proofErr w:type="spellStart"/>
-      <w:r>
-        <w:rPr>
-          <w:rFonts w:ascii="Times New Roman" w:hAnsi="Times New Roman" w:cs="Times New Roman"/>
-        </w:rPr>
-        <w:t>Customer</w:t>
+        <w:t xml:space="preserve"> Customer</w:t>
       </w:r>
       <w:r>
         <w:rPr>
@@ -2992,26 +2379,11 @@
         </w:rPr>
         <w:t>Service</w:t>
       </w:r>
-      <w:proofErr w:type="spellEnd"/>
-      <w:r>
-        <w:rPr>
-          <w:rFonts w:ascii="Times New Roman" w:hAnsi="Times New Roman" w:cs="Times New Roman"/>
-        </w:rPr>
-        <w:t xml:space="preserve">, intentos de actualizar </w:t>
-      </w:r>
-      <w:proofErr w:type="gramStart"/>
-      <w:r>
-        <w:rPr>
-          <w:rFonts w:ascii="Times New Roman" w:hAnsi="Times New Roman" w:cs="Times New Roman"/>
-        </w:rPr>
-        <w:t>entidad pasajero</w:t>
-      </w:r>
-      <w:proofErr w:type="gramEnd"/>
-      <w:r>
-        <w:rPr>
-          <w:rFonts w:ascii="Times New Roman" w:hAnsi="Times New Roman" w:cs="Times New Roman"/>
-        </w:rPr>
-        <w:t xml:space="preserve"> con datos válidos e inválidos para comprobar los validadores.</w:t>
+      <w:r>
+        <w:rPr>
+          <w:rFonts w:ascii="Times New Roman" w:hAnsi="Times New Roman" w:cs="Times New Roman"/>
+        </w:rPr>
+        <w:t>, intentos de actualizar entidad pasajero con datos válidos e inválidos para comprobar los validadores.</w:t>
       </w:r>
     </w:p>
     <w:p>
@@ -3025,21 +2397,11 @@
           <w:rFonts w:ascii="Times New Roman" w:hAnsi="Times New Roman" w:cs="Times New Roman"/>
         </w:rPr>
       </w:pPr>
-      <w:proofErr w:type="spellStart"/>
-      <w:proofErr w:type="gramStart"/>
-      <w:r>
-        <w:rPr>
-          <w:rFonts w:ascii="Times New Roman" w:hAnsi="Times New Roman" w:cs="Times New Roman"/>
-        </w:rPr>
-        <w:t>update.hack</w:t>
-      </w:r>
-      <w:proofErr w:type="spellEnd"/>
-      <w:proofErr w:type="gramEnd"/>
-      <w:r>
-        <w:rPr>
-          <w:rFonts w:ascii="Times New Roman" w:hAnsi="Times New Roman" w:cs="Times New Roman"/>
-        </w:rPr>
-        <w:t>: Pruebas de hacking del servic</w:t>
+      <w:r>
+        <w:rPr>
+          <w:rFonts w:ascii="Times New Roman" w:hAnsi="Times New Roman" w:cs="Times New Roman"/>
+        </w:rPr>
+        <w:t>update.hack: Pruebas de hacking del servic</w:t>
       </w:r>
       <w:r>
         <w:rPr>
@@ -3051,14 +2413,7 @@
         <w:rPr>
           <w:rFonts w:ascii="Times New Roman" w:hAnsi="Times New Roman" w:cs="Times New Roman"/>
         </w:rPr>
-        <w:t xml:space="preserve"> </w:t>
-      </w:r>
-      <w:proofErr w:type="spellStart"/>
-      <w:r>
-        <w:rPr>
-          <w:rFonts w:ascii="Times New Roman" w:hAnsi="Times New Roman" w:cs="Times New Roman"/>
-        </w:rPr>
-        <w:t>Customer</w:t>
+        <w:t xml:space="preserve"> Customer</w:t>
       </w:r>
       <w:r>
         <w:rPr>
@@ -3078,7 +2433,6 @@
         </w:rPr>
         <w:t>Service</w:t>
       </w:r>
-      <w:proofErr w:type="spellEnd"/>
       <w:r>
         <w:rPr>
           <w:rFonts w:ascii="Times New Roman" w:hAnsi="Times New Roman" w:cs="Times New Roman"/>
@@ -3162,7 +2516,6 @@
         </w:rPr>
         <w:t xml:space="preserve">Pruebas de </w:t>
       </w:r>
-      <w:proofErr w:type="spellStart"/>
       <w:r>
         <w:rPr>
           <w:rFonts w:ascii="Times New Roman" w:hAnsi="Times New Roman" w:cs="Times New Roman"/>
@@ -3171,7 +2524,6 @@
         </w:rPr>
         <w:t>Takes</w:t>
       </w:r>
-      <w:proofErr w:type="spellEnd"/>
       <w:r>
         <w:rPr>
           <w:rFonts w:ascii="Times New Roman" w:hAnsi="Times New Roman" w:cs="Times New Roman"/>
@@ -3190,28 +2542,11 @@
           <w:rFonts w:ascii="Times New Roman" w:hAnsi="Times New Roman" w:cs="Times New Roman"/>
         </w:rPr>
       </w:pPr>
-      <w:proofErr w:type="spellStart"/>
-      <w:proofErr w:type="gramStart"/>
-      <w:r>
-        <w:rPr>
-          <w:rFonts w:ascii="Times New Roman" w:hAnsi="Times New Roman" w:cs="Times New Roman"/>
-        </w:rPr>
-        <w:t>create.safe</w:t>
-      </w:r>
-      <w:proofErr w:type="spellEnd"/>
-      <w:proofErr w:type="gramEnd"/>
-      <w:r>
-        <w:rPr>
-          <w:rFonts w:ascii="Times New Roman" w:hAnsi="Times New Roman" w:cs="Times New Roman"/>
-        </w:rPr>
-        <w:t xml:space="preserve">: Pruebas positivas y negativas del servicio </w:t>
-      </w:r>
-      <w:proofErr w:type="spellStart"/>
-      <w:r>
-        <w:rPr>
-          <w:rFonts w:ascii="Times New Roman" w:hAnsi="Times New Roman" w:cs="Times New Roman"/>
-        </w:rPr>
-        <w:t>Customer</w:t>
+      <w:r>
+        <w:rPr>
+          <w:rFonts w:ascii="Times New Roman" w:hAnsi="Times New Roman" w:cs="Times New Roman"/>
+        </w:rPr>
+        <w:t>create.safe: Pruebas positivas y negativas del servicio Customer</w:t>
       </w:r>
       <w:r>
         <w:rPr>
@@ -3231,7 +2566,6 @@
         </w:rPr>
         <w:t>Service</w:t>
       </w:r>
-      <w:proofErr w:type="spellEnd"/>
       <w:r>
         <w:rPr>
           <w:rFonts w:ascii="Times New Roman" w:hAnsi="Times New Roman" w:cs="Times New Roman"/>
@@ -3256,28 +2590,11 @@
           <w:rFonts w:ascii="Times New Roman" w:hAnsi="Times New Roman" w:cs="Times New Roman"/>
         </w:rPr>
       </w:pPr>
-      <w:proofErr w:type="spellStart"/>
-      <w:proofErr w:type="gramStart"/>
-      <w:r>
-        <w:rPr>
-          <w:rFonts w:ascii="Times New Roman" w:hAnsi="Times New Roman" w:cs="Times New Roman"/>
-        </w:rPr>
-        <w:t>create.hack</w:t>
-      </w:r>
-      <w:proofErr w:type="spellEnd"/>
-      <w:proofErr w:type="gramEnd"/>
-      <w:r>
-        <w:rPr>
-          <w:rFonts w:ascii="Times New Roman" w:hAnsi="Times New Roman" w:cs="Times New Roman"/>
-        </w:rPr>
-        <w:t xml:space="preserve">: Pruebas de hacking del servicio </w:t>
-      </w:r>
-      <w:proofErr w:type="spellStart"/>
-      <w:r>
-        <w:rPr>
-          <w:rFonts w:ascii="Times New Roman" w:hAnsi="Times New Roman" w:cs="Times New Roman"/>
-        </w:rPr>
-        <w:t>Customer</w:t>
+      <w:r>
+        <w:rPr>
+          <w:rFonts w:ascii="Times New Roman" w:hAnsi="Times New Roman" w:cs="Times New Roman"/>
+        </w:rPr>
+        <w:t>create.hack: Pruebas de hacking del servicio Customer</w:t>
       </w:r>
       <w:r>
         <w:rPr>
@@ -3297,35 +2614,12 @@
         </w:rPr>
         <w:t>Service</w:t>
       </w:r>
-      <w:proofErr w:type="spellEnd"/>
-      <w:r>
-        <w:rPr>
-          <w:rFonts w:ascii="Times New Roman" w:hAnsi="Times New Roman" w:cs="Times New Roman"/>
-        </w:rPr>
-        <w:t xml:space="preserve">, se </w:t>
-      </w:r>
-      <w:proofErr w:type="spellStart"/>
-      <w:r>
-        <w:rPr>
-          <w:rFonts w:ascii="Times New Roman" w:hAnsi="Times New Roman" w:cs="Times New Roman"/>
-        </w:rPr>
-        <w:t>intento</w:t>
-      </w:r>
-      <w:proofErr w:type="spellEnd"/>
-      <w:r>
-        <w:rPr>
-          <w:rFonts w:ascii="Times New Roman" w:hAnsi="Times New Roman" w:cs="Times New Roman"/>
-        </w:rPr>
-        <w:t xml:space="preserve"> crear una relación desde un usuario no autorizado, usando pasajeros que no pertenecen al </w:t>
-      </w:r>
-      <w:proofErr w:type="spellStart"/>
-      <w:r>
-        <w:rPr>
-          <w:rFonts w:ascii="Times New Roman" w:hAnsi="Times New Roman" w:cs="Times New Roman"/>
-        </w:rPr>
-        <w:t>customer</w:t>
-      </w:r>
-      <w:proofErr w:type="spellEnd"/>
+      <w:r>
+        <w:rPr>
+          <w:rFonts w:ascii="Times New Roman" w:hAnsi="Times New Roman" w:cs="Times New Roman"/>
+        </w:rPr>
+        <w:t>, se intento crear una relación desde un usuario no autorizado, usando pasajeros que no pertenecen al customer</w:t>
+      </w:r>
       <w:r>
         <w:rPr>
           <w:rFonts w:ascii="Times New Roman" w:hAnsi="Times New Roman" w:cs="Times New Roman"/>
@@ -3344,28 +2638,11 @@
           <w:rFonts w:ascii="Times New Roman" w:hAnsi="Times New Roman" w:cs="Times New Roman"/>
         </w:rPr>
       </w:pPr>
-      <w:proofErr w:type="spellStart"/>
-      <w:proofErr w:type="gramStart"/>
-      <w:r>
-        <w:rPr>
-          <w:rFonts w:ascii="Times New Roman" w:hAnsi="Times New Roman" w:cs="Times New Roman"/>
-        </w:rPr>
-        <w:t>delete.safe</w:t>
-      </w:r>
-      <w:proofErr w:type="spellEnd"/>
-      <w:proofErr w:type="gramEnd"/>
-      <w:r>
-        <w:rPr>
-          <w:rFonts w:ascii="Times New Roman" w:hAnsi="Times New Roman" w:cs="Times New Roman"/>
-        </w:rPr>
-        <w:t xml:space="preserve">: Pruebas positivas y negativas del servicio </w:t>
-      </w:r>
-      <w:proofErr w:type="spellStart"/>
-      <w:r>
-        <w:rPr>
-          <w:rFonts w:ascii="Times New Roman" w:hAnsi="Times New Roman" w:cs="Times New Roman"/>
-        </w:rPr>
-        <w:t>Customer</w:t>
+      <w:r>
+        <w:rPr>
+          <w:rFonts w:ascii="Times New Roman" w:hAnsi="Times New Roman" w:cs="Times New Roman"/>
+        </w:rPr>
+        <w:t>delete.safe: Pruebas positivas y negativas del servicio Customer</w:t>
       </w:r>
       <w:r>
         <w:rPr>
@@ -3385,7 +2662,6 @@
         </w:rPr>
         <w:t>Service</w:t>
       </w:r>
-      <w:proofErr w:type="spellEnd"/>
       <w:r>
         <w:rPr>
           <w:rFonts w:ascii="Times New Roman" w:hAnsi="Times New Roman" w:cs="Times New Roman"/>
@@ -3410,28 +2686,11 @@
           <w:rFonts w:ascii="Times New Roman" w:hAnsi="Times New Roman" w:cs="Times New Roman"/>
         </w:rPr>
       </w:pPr>
-      <w:proofErr w:type="spellStart"/>
-      <w:proofErr w:type="gramStart"/>
-      <w:r>
-        <w:rPr>
-          <w:rFonts w:ascii="Times New Roman" w:hAnsi="Times New Roman" w:cs="Times New Roman"/>
-        </w:rPr>
-        <w:t>delete.hack</w:t>
-      </w:r>
-      <w:proofErr w:type="spellEnd"/>
-      <w:proofErr w:type="gramEnd"/>
-      <w:r>
-        <w:rPr>
-          <w:rFonts w:ascii="Times New Roman" w:hAnsi="Times New Roman" w:cs="Times New Roman"/>
-        </w:rPr>
-        <w:t xml:space="preserve">: Pruebas de hacking del servicio </w:t>
-      </w:r>
-      <w:proofErr w:type="spellStart"/>
-      <w:r>
-        <w:rPr>
-          <w:rFonts w:ascii="Times New Roman" w:hAnsi="Times New Roman" w:cs="Times New Roman"/>
-        </w:rPr>
-        <w:t>Customer</w:t>
+      <w:r>
+        <w:rPr>
+          <w:rFonts w:ascii="Times New Roman" w:hAnsi="Times New Roman" w:cs="Times New Roman"/>
+        </w:rPr>
+        <w:t>delete.hack: Pruebas de hacking del servicio Customer</w:t>
       </w:r>
       <w:r>
         <w:rPr>
@@ -3451,26 +2710,11 @@
         </w:rPr>
         <w:t>Service</w:t>
       </w:r>
-      <w:proofErr w:type="spellEnd"/>
-      <w:r>
-        <w:rPr>
-          <w:rFonts w:ascii="Times New Roman" w:hAnsi="Times New Roman" w:cs="Times New Roman"/>
-        </w:rPr>
-        <w:t xml:space="preserve">, intentando eliminar relaciones de una booking ya publicada, intentando eliminar una relación inexistente entre una reserva y un pasajero, intentando eliminar relaciones existentes pertenecientes a otro usuario, con la sesión no iniciada o </w:t>
-      </w:r>
-      <w:proofErr w:type="spellStart"/>
-      <w:r>
-        <w:rPr>
-          <w:rFonts w:ascii="Times New Roman" w:hAnsi="Times New Roman" w:cs="Times New Roman"/>
-        </w:rPr>
-        <w:t>inicando</w:t>
-      </w:r>
-      <w:proofErr w:type="spellEnd"/>
-      <w:r>
-        <w:rPr>
-          <w:rFonts w:ascii="Times New Roman" w:hAnsi="Times New Roman" w:cs="Times New Roman"/>
-        </w:rPr>
-        <w:t xml:space="preserve"> sesión con otro tipo de usuario</w:t>
+      <w:r>
+        <w:rPr>
+          <w:rFonts w:ascii="Times New Roman" w:hAnsi="Times New Roman" w:cs="Times New Roman"/>
+        </w:rPr>
+        <w:t>, intentando eliminar relaciones de una booking ya publicada, intentando eliminar una relación inexistente entre una reserva y un pasajero, intentando eliminar relaciones existentes pertenecientes a otro usuario, con la sesión no iniciada o inicando sesión con otro tipo de usuario</w:t>
       </w:r>
       <w:r>
         <w:rPr>
@@ -3580,23 +2824,8 @@
         <w:rPr>
           <w:rFonts w:ascii="Times New Roman" w:hAnsi="Times New Roman" w:cs="Times New Roman"/>
         </w:rPr>
-        <w:t xml:space="preserve">Tras realizar </w:t>
-      </w:r>
-      <w:proofErr w:type="gramStart"/>
-      <w:r>
-        <w:rPr>
-          <w:rFonts w:ascii="Times New Roman" w:hAnsi="Times New Roman" w:cs="Times New Roman"/>
-        </w:rPr>
-        <w:t>los test</w:t>
-      </w:r>
-      <w:proofErr w:type="gramEnd"/>
-      <w:r>
-        <w:rPr>
-          <w:rFonts w:ascii="Times New Roman" w:hAnsi="Times New Roman" w:cs="Times New Roman"/>
-        </w:rPr>
-        <w:t xml:space="preserve"> obtenemos la siguiente gráfica donde podemos ver que los MIR estarían relacionados con el </w:t>
-      </w:r>
-      <w:proofErr w:type="spellStart"/>
+        <w:t xml:space="preserve">Tras realizar los test obtenemos la siguiente gráfica donde podemos ver que los MIR estarían relacionados con el </w:t>
+      </w:r>
       <w:r>
         <w:rPr>
           <w:rFonts w:ascii="Times New Roman" w:hAnsi="Times New Roman" w:cs="Times New Roman"/>
@@ -3613,14 +2842,7 @@
         <w:rPr>
           <w:rFonts w:ascii="Times New Roman" w:hAnsi="Times New Roman" w:cs="Times New Roman"/>
         </w:rPr>
-        <w:t>ate</w:t>
-      </w:r>
-      <w:proofErr w:type="spellEnd"/>
-      <w:r>
-        <w:rPr>
-          <w:rFonts w:ascii="Times New Roman" w:hAnsi="Times New Roman" w:cs="Times New Roman"/>
-        </w:rPr>
-        <w:t>,</w:t>
+        <w:t>ate,</w:t>
       </w:r>
       <w:r>
         <w:rPr>
@@ -3628,14 +2850,12 @@
         </w:rPr>
         <w:t xml:space="preserve"> </w:t>
       </w:r>
-      <w:proofErr w:type="spellStart"/>
       <w:r>
         <w:rPr>
           <w:rFonts w:ascii="Times New Roman" w:hAnsi="Times New Roman" w:cs="Times New Roman"/>
         </w:rPr>
         <w:t>publish</w:t>
       </w:r>
-      <w:proofErr w:type="spellEnd"/>
       <w:r>
         <w:rPr>
           <w:rFonts w:ascii="Times New Roman" w:hAnsi="Times New Roman" w:cs="Times New Roman"/>
@@ -3646,34 +2866,13 @@
         <w:rPr>
           <w:rFonts w:ascii="Times New Roman" w:hAnsi="Times New Roman" w:cs="Times New Roman"/>
         </w:rPr>
-        <w:t xml:space="preserve">y </w:t>
-      </w:r>
-      <w:proofErr w:type="spellStart"/>
-      <w:r>
-        <w:rPr>
-          <w:rFonts w:ascii="Times New Roman" w:hAnsi="Times New Roman" w:cs="Times New Roman"/>
-        </w:rPr>
-        <w:t>update</w:t>
-      </w:r>
-      <w:proofErr w:type="spellEnd"/>
-      <w:r>
-        <w:rPr>
-          <w:rFonts w:ascii="Times New Roman" w:hAnsi="Times New Roman" w:cs="Times New Roman"/>
-        </w:rPr>
-        <w:t xml:space="preserve"> de las reservas</w:t>
-      </w:r>
-      <w:r>
-        <w:rPr>
-          <w:rFonts w:ascii="Times New Roman" w:hAnsi="Times New Roman" w:cs="Times New Roman"/>
-        </w:rPr>
-        <w:t xml:space="preserve"> además del </w:t>
-      </w:r>
-      <w:proofErr w:type="spellStart"/>
-      <w:r>
-        <w:rPr>
-          <w:rFonts w:ascii="Times New Roman" w:hAnsi="Times New Roman" w:cs="Times New Roman"/>
-        </w:rPr>
-        <w:t>cr</w:t>
+        <w:t>y update de las reservas</w:t>
+      </w:r>
+      <w:r>
+        <w:rPr>
+          <w:rFonts w:ascii="Times New Roman" w:hAnsi="Times New Roman" w:cs="Times New Roman"/>
+        </w:rPr>
+        <w:t xml:space="preserve"> además del cr</w:t>
       </w:r>
       <w:r>
         <w:rPr>
@@ -3685,23 +2884,8 @@
         <w:rPr>
           <w:rFonts w:ascii="Times New Roman" w:hAnsi="Times New Roman" w:cs="Times New Roman"/>
         </w:rPr>
-        <w:t>ate</w:t>
-      </w:r>
-      <w:proofErr w:type="spellEnd"/>
-      <w:r>
-        <w:rPr>
-          <w:rFonts w:ascii="Times New Roman" w:hAnsi="Times New Roman" w:cs="Times New Roman"/>
-        </w:rPr>
-        <w:t xml:space="preserve"> de la entidad intermedia </w:t>
-      </w:r>
-      <w:proofErr w:type="spellStart"/>
-      <w:r>
-        <w:rPr>
-          <w:rFonts w:ascii="Times New Roman" w:hAnsi="Times New Roman" w:cs="Times New Roman"/>
-        </w:rPr>
-        <w:t>takes</w:t>
-      </w:r>
-      <w:proofErr w:type="spellEnd"/>
+        <w:t>ate de la entidad intermedia takes</w:t>
+      </w:r>
       <w:r>
         <w:rPr>
           <w:rFonts w:ascii="Times New Roman" w:hAnsi="Times New Roman" w:cs="Times New Roman"/>
@@ -3837,21 +3021,7 @@
         <w:rPr>
           <w:rFonts w:ascii="Times New Roman" w:hAnsi="Times New Roman" w:cs="Times New Roman"/>
         </w:rPr>
-        <w:t xml:space="preserve">Al realizar el software </w:t>
-      </w:r>
-      <w:proofErr w:type="spellStart"/>
-      <w:r>
-        <w:rPr>
-          <w:rFonts w:ascii="Times New Roman" w:hAnsi="Times New Roman" w:cs="Times New Roman"/>
-        </w:rPr>
-        <w:t>profiling</w:t>
-      </w:r>
-      <w:proofErr w:type="spellEnd"/>
-      <w:r>
-        <w:rPr>
-          <w:rFonts w:ascii="Times New Roman" w:hAnsi="Times New Roman" w:cs="Times New Roman"/>
-        </w:rPr>
-        <w:t xml:space="preserve"> se obtuvo los siguientes datos:</w:t>
+        <w:t>Al realizar el software profiling se obtuvo los siguientes datos:</w:t>
       </w:r>
     </w:p>
     <w:p>
@@ -3926,21 +3096,7 @@
           <w:rFonts w:ascii="Times New Roman" w:hAnsi="Times New Roman" w:cs="Times New Roman"/>
         </w:rPr>
         <w:lastRenderedPageBreak/>
-        <w:t xml:space="preserve">Con respecto al hardware </w:t>
-      </w:r>
-      <w:proofErr w:type="spellStart"/>
-      <w:r>
-        <w:rPr>
-          <w:rFonts w:ascii="Times New Roman" w:hAnsi="Times New Roman" w:cs="Times New Roman"/>
-        </w:rPr>
-        <w:t>profiling</w:t>
-      </w:r>
-      <w:proofErr w:type="spellEnd"/>
-      <w:r>
-        <w:rPr>
-          <w:rFonts w:ascii="Times New Roman" w:hAnsi="Times New Roman" w:cs="Times New Roman"/>
-        </w:rPr>
-        <w:t xml:space="preserve"> aun sin estar optimizado no se </w:t>
+        <w:t xml:space="preserve">Con respecto al hardware profiling aun sin estar optimizado no se </w:t>
       </w:r>
       <w:r>
         <w:rPr>
@@ -3968,7 +3124,7 @@
           <w:noProof/>
         </w:rPr>
         <w:drawing>
-          <wp:inline distT="0" distB="0" distL="0" distR="0" wp14:anchorId="1AD8AEBE" wp14:editId="4777A866">
+          <wp:inline distT="0" distB="0" distL="0" distR="0" wp14:anchorId="1AD8AEBE" wp14:editId="54B89DE1">
             <wp:extent cx="4732438" cy="2731325"/>
             <wp:effectExtent l="0" t="0" r="0" b="0"/>
             <wp:docPr id="1119805960" name="Picture 1"/>
@@ -4029,7 +3185,7 @@
           <w:noProof/>
         </w:rPr>
         <w:drawing>
-          <wp:inline distT="0" distB="0" distL="0" distR="0" wp14:anchorId="3BA7A316" wp14:editId="421C01A3">
+          <wp:inline distT="0" distB="0" distL="0" distR="0" wp14:anchorId="3BA7A316" wp14:editId="1F13C6A6">
             <wp:extent cx="4726379" cy="2636208"/>
             <wp:effectExtent l="0" t="0" r="0" b="0"/>
             <wp:docPr id="1114285619" name="Picture 3"/>
@@ -4090,7 +3246,7 @@
           <w:noProof/>
         </w:rPr>
         <w:drawing>
-          <wp:inline distT="0" distB="0" distL="0" distR="0" wp14:anchorId="1B4044EB" wp14:editId="05845E22">
+          <wp:inline distT="0" distB="0" distL="0" distR="0" wp14:anchorId="1B4044EB" wp14:editId="3B67FAF8">
             <wp:extent cx="4727980" cy="2683824"/>
             <wp:effectExtent l="0" t="0" r="0" b="2540"/>
             <wp:docPr id="1216661621" name="Picture 4"/>
@@ -4189,21 +3345,7 @@
         <w:rPr>
           <w:rFonts w:ascii="Times New Roman" w:hAnsi="Times New Roman" w:cs="Times New Roman"/>
         </w:rPr>
-        <w:t xml:space="preserve">una </w:t>
-      </w:r>
-      <w:proofErr w:type="spellStart"/>
-      <w:r>
-        <w:rPr>
-          <w:rFonts w:ascii="Times New Roman" w:hAnsi="Times New Roman" w:cs="Times New Roman"/>
-        </w:rPr>
-        <w:t>query</w:t>
-      </w:r>
-      <w:proofErr w:type="spellEnd"/>
-      <w:r>
-        <w:rPr>
-          <w:rFonts w:ascii="Times New Roman" w:hAnsi="Times New Roman" w:cs="Times New Roman"/>
-        </w:rPr>
-        <w:t xml:space="preserve"> que se utiliza bastante </w:t>
+        <w:t xml:space="preserve">una query que se utiliza bastante </w:t>
       </w:r>
       <w:r>
         <w:rPr>
@@ -4341,30 +3483,8 @@
         <w:rPr>
           <w:rFonts w:ascii="Times New Roman" w:hAnsi="Times New Roman" w:cs="Times New Roman"/>
         </w:rPr>
-        <w:t xml:space="preserve">No hubo un gran cambio en ninguna </w:t>
-      </w:r>
-      <w:proofErr w:type="spellStart"/>
-      <w:r>
-        <w:rPr>
-          <w:rFonts w:ascii="Times New Roman" w:hAnsi="Times New Roman" w:cs="Times New Roman"/>
-        </w:rPr>
-        <w:t>feature</w:t>
-      </w:r>
-      <w:proofErr w:type="spellEnd"/>
-      <w:r>
-        <w:rPr>
-          <w:rFonts w:ascii="Times New Roman" w:hAnsi="Times New Roman" w:cs="Times New Roman"/>
-        </w:rPr>
-        <w:t xml:space="preserve"> en concreto, pero si se aprecia una leve mejora en general en todas las </w:t>
-      </w:r>
-      <w:proofErr w:type="spellStart"/>
-      <w:r>
-        <w:rPr>
-          <w:rFonts w:ascii="Times New Roman" w:hAnsi="Times New Roman" w:cs="Times New Roman"/>
-        </w:rPr>
-        <w:t>features</w:t>
-      </w:r>
-      <w:proofErr w:type="spellEnd"/>
+        <w:t>No hubo un gran cambio en ninguna feature en concreto, pero si se aprecia una leve mejora en general en todas las features</w:t>
+      </w:r>
       <w:r>
         <w:rPr>
           <w:rFonts w:ascii="Times New Roman" w:hAnsi="Times New Roman" w:cs="Times New Roman"/>
@@ -4488,21 +3608,7 @@
         <w:rPr>
           <w:rFonts w:ascii="Times New Roman" w:hAnsi="Times New Roman" w:cs="Times New Roman"/>
         </w:rPr>
-        <w:t xml:space="preserve">Al realizar el software </w:t>
-      </w:r>
-      <w:proofErr w:type="spellStart"/>
-      <w:r>
-        <w:rPr>
-          <w:rFonts w:ascii="Times New Roman" w:hAnsi="Times New Roman" w:cs="Times New Roman"/>
-        </w:rPr>
-        <w:t>profiling</w:t>
-      </w:r>
-      <w:proofErr w:type="spellEnd"/>
-      <w:r>
-        <w:rPr>
-          <w:rFonts w:ascii="Times New Roman" w:hAnsi="Times New Roman" w:cs="Times New Roman"/>
-        </w:rPr>
-        <w:t xml:space="preserve"> se obtuvo los siguientes datos:</w:t>
+        <w:t>Al realizar el software profiling se obtuvo los siguientes datos:</w:t>
       </w:r>
     </w:p>
     <w:p>
@@ -4563,21 +3669,7 @@
         <w:rPr>
           <w:rFonts w:ascii="Times New Roman" w:hAnsi="Times New Roman" w:cs="Times New Roman"/>
         </w:rPr>
-        <w:t xml:space="preserve">Viendo tanto el software </w:t>
-      </w:r>
-      <w:proofErr w:type="spellStart"/>
-      <w:r>
-        <w:rPr>
-          <w:rFonts w:ascii="Times New Roman" w:hAnsi="Times New Roman" w:cs="Times New Roman"/>
-        </w:rPr>
-        <w:t>profilling</w:t>
-      </w:r>
-      <w:proofErr w:type="spellEnd"/>
-      <w:r>
-        <w:rPr>
-          <w:rFonts w:ascii="Times New Roman" w:hAnsi="Times New Roman" w:cs="Times New Roman"/>
-        </w:rPr>
-        <w:t xml:space="preserve"> como los intervalos y nivel de confianza se puede notar más la </w:t>
+        <w:t xml:space="preserve">Viendo tanto el software profilling como los intervalos y nivel de confianza se puede notar más la </w:t>
       </w:r>
       <w:r>
         <w:rPr>
@@ -4697,35 +3789,7 @@
         <w:rPr>
           <w:rFonts w:ascii="Times New Roman" w:hAnsi="Times New Roman" w:cs="Times New Roman"/>
         </w:rPr>
-        <w:t xml:space="preserve">Se puede ver que el valor de </w:t>
-      </w:r>
-      <w:proofErr w:type="spellStart"/>
-      <w:r>
-        <w:rPr>
-          <w:rFonts w:ascii="Times New Roman" w:hAnsi="Times New Roman" w:cs="Times New Roman"/>
-        </w:rPr>
-        <w:t>two-tail</w:t>
-      </w:r>
-      <w:proofErr w:type="spellEnd"/>
-      <w:r>
-        <w:rPr>
-          <w:rFonts w:ascii="Times New Roman" w:hAnsi="Times New Roman" w:cs="Times New Roman"/>
-        </w:rPr>
-        <w:t xml:space="preserve"> p-</w:t>
-      </w:r>
-      <w:proofErr w:type="spellStart"/>
-      <w:r>
-        <w:rPr>
-          <w:rFonts w:ascii="Times New Roman" w:hAnsi="Times New Roman" w:cs="Times New Roman"/>
-        </w:rPr>
-        <w:t>value</w:t>
-      </w:r>
-      <w:proofErr w:type="spellEnd"/>
-      <w:r>
-        <w:rPr>
-          <w:rFonts w:ascii="Times New Roman" w:hAnsi="Times New Roman" w:cs="Times New Roman"/>
-        </w:rPr>
-        <w:t xml:space="preserve"> </w:t>
+        <w:t xml:space="preserve">Se puede ver que el valor de two-tail p-value </w:t>
       </w:r>
       <w:r>
         <w:rPr>
@@ -4812,21 +3876,7 @@
         <w:rPr>
           <w:rFonts w:ascii="Times New Roman" w:hAnsi="Times New Roman" w:cs="Times New Roman"/>
         </w:rPr>
-        <w:t xml:space="preserve"> las </w:t>
-      </w:r>
-      <w:proofErr w:type="spellStart"/>
-      <w:r>
-        <w:rPr>
-          <w:rFonts w:ascii="Times New Roman" w:hAnsi="Times New Roman" w:cs="Times New Roman"/>
-        </w:rPr>
-        <w:t>features</w:t>
-      </w:r>
-      <w:proofErr w:type="spellEnd"/>
-      <w:r>
-        <w:rPr>
-          <w:rFonts w:ascii="Times New Roman" w:hAnsi="Times New Roman" w:cs="Times New Roman"/>
-        </w:rPr>
-        <w:t xml:space="preserve"> </w:t>
+        <w:t xml:space="preserve"> las features </w:t>
       </w:r>
       <w:r>
         <w:rPr>
@@ -4856,21 +3906,7 @@
         <w:rPr>
           <w:rFonts w:ascii="Times New Roman" w:hAnsi="Times New Roman" w:cs="Times New Roman"/>
         </w:rPr>
-        <w:t xml:space="preserve">s al </w:t>
-      </w:r>
-      <w:proofErr w:type="spellStart"/>
-      <w:r>
-        <w:rPr>
-          <w:rFonts w:ascii="Times New Roman" w:hAnsi="Times New Roman" w:cs="Times New Roman"/>
-        </w:rPr>
-        <w:t>Student</w:t>
-      </w:r>
-      <w:proofErr w:type="spellEnd"/>
-      <w:r>
-        <w:rPr>
-          <w:rFonts w:ascii="Times New Roman" w:hAnsi="Times New Roman" w:cs="Times New Roman"/>
-        </w:rPr>
-        <w:t xml:space="preserve"> 2, ayudando a encontrar bugs y posibles hackeos que han ayudado al cumplimiento de la ley orgánica 3/2018. Además, el análisis de rendimiento </w:t>
+        <w:t xml:space="preserve">s al Student 2, ayudando a encontrar bugs y posibles hackeos que han ayudado al cumplimiento de la ley orgánica 3/2018. Además, el análisis de rendimiento </w:t>
       </w:r>
       <w:r>
         <w:rPr>

</xml_diff>